<commit_message>
Fixed years in a job.
</commit_message>
<xml_diff>
--- a/docs/alex.velichkin.dev.docx
+++ b/docs/alex.velichkin.dev.docx
@@ -1443,25 +1443,7 @@
           <w:sz w:val="22"/>
           <w:szCs w:val="21"/>
         </w:rPr>
-        <w:t xml:space="preserve">Senior </w:t>
-      </w:r>
-      <w:r>
-        <w:rPr>
-          <w:rFonts w:ascii="Franklin Gothic Book" w:hAnsi="Franklin Gothic Book"/>
-          <w:b/>
-          <w:sz w:val="22"/>
-          <w:szCs w:val="21"/>
-        </w:rPr>
-        <w:t>WPF</w:t>
-      </w:r>
-      <w:r>
-        <w:rPr>
-          <w:rFonts w:ascii="Franklin Gothic Book" w:hAnsi="Franklin Gothic Book"/>
-          <w:b/>
-          <w:sz w:val="22"/>
-          <w:szCs w:val="21"/>
-        </w:rPr>
-        <w:t xml:space="preserve"> Developer</w:t>
+        <w:t>Senior WPF Developer</w:t>
       </w:r>
       <w:r>
         <w:rPr>
@@ -1479,7 +1461,7 @@
           <w:sz w:val="21"/>
           <w:szCs w:val="21"/>
         </w:rPr>
-        <w:t>(</w:t>
+        <w:t>(August 201</w:t>
       </w:r>
       <w:r>
         <w:rPr>
@@ -1488,32 +1470,23 @@
           <w:sz w:val="21"/>
           <w:szCs w:val="21"/>
         </w:rPr>
-        <w:t xml:space="preserve">August </w:t>
-      </w:r>
-      <w:r>
-        <w:rPr>
-          <w:rFonts w:ascii="Franklin Gothic Book" w:hAnsi="Franklin Gothic Book"/>
-          <w:bCs/>
-          <w:sz w:val="21"/>
-          <w:szCs w:val="21"/>
-        </w:rPr>
-        <w:t>2018</w:t>
-      </w:r>
-      <w:r>
-        <w:rPr>
-          <w:rFonts w:ascii="Franklin Gothic Book" w:hAnsi="Franklin Gothic Book"/>
-          <w:sz w:val="21"/>
-          <w:szCs w:val="21"/>
-        </w:rPr>
-        <w:t xml:space="preserve"> – </w:t>
-      </w:r>
-      <w:r>
-        <w:rPr>
-          <w:rFonts w:ascii="Franklin Gothic Book" w:hAnsi="Franklin Gothic Book"/>
-          <w:sz w:val="21"/>
-          <w:szCs w:val="21"/>
-        </w:rPr>
-        <w:t>October 2018</w:t>
+        <w:t>7</w:t>
+      </w:r>
+      <w:r>
+        <w:rPr>
+          <w:rFonts w:ascii="Franklin Gothic Book" w:hAnsi="Franklin Gothic Book"/>
+          <w:sz w:val="21"/>
+          <w:szCs w:val="21"/>
+        </w:rPr>
+        <w:t xml:space="preserve"> – October 201</w:t>
+      </w:r>
+      <w:r>
+        <w:rPr>
+          <w:rFonts w:ascii="Franklin Gothic Book" w:hAnsi="Franklin Gothic Book"/>
+          <w:sz w:val="21"/>
+          <w:szCs w:val="21"/>
+        </w:rPr>
+        <w:t>7</w:t>
       </w:r>
       <w:r>
         <w:rPr>
@@ -1530,22 +1503,7 @@
           <w:szCs w:val="21"/>
         </w:rPr>
         <w:tab/>
-      </w:r>
-      <w:r>
-        <w:rPr>
-          <w:rFonts w:ascii="Franklin Gothic Book" w:hAnsi="Franklin Gothic Book"/>
-          <w:sz w:val="21"/>
-          <w:szCs w:val="21"/>
-        </w:rPr>
-        <w:t>Donation Kiosk</w:t>
-      </w:r>
-      <w:r>
-        <w:rPr>
-          <w:rFonts w:ascii="Franklin Gothic Book" w:hAnsi="Franklin Gothic Book"/>
-          <w:sz w:val="21"/>
-          <w:szCs w:val="21"/>
-        </w:rPr>
-        <w:t xml:space="preserve"> (via </w:t>
+        <w:t xml:space="preserve">Donation Kiosk (via </w:t>
       </w:r>
       <w:proofErr w:type="spellStart"/>
       <w:r>

</xml_diff>

<commit_message>
some small fixes in resume
</commit_message>
<xml_diff>
--- a/docs/alex.velichkin.dev.docx
+++ b/docs/alex.velichkin.dev.docx
@@ -183,199 +183,6 @@
         <w:t>Technical Proficiencies</w:t>
       </w:r>
     </w:p>
-    <w:tbl>
-      <w:tblPr>
-        <w:tblW w:w="5000" w:type="pct"/>
-        <w:tblLook w:val="01E0" w:firstRow="1" w:lastRow="1" w:firstColumn="1" w:lastColumn="1" w:noHBand="0" w:noVBand="0"/>
-      </w:tblPr>
-      <w:tblGrid>
-        <w:gridCol w:w="1482"/>
-        <w:gridCol w:w="8987"/>
-      </w:tblGrid>
-      <w:tr>
-        <w:tc>
-          <w:tcPr>
-            <w:tcW w:w="1482" w:type="dxa"/>
-          </w:tcPr>
-          <w:p>
-            <w:pPr>
-              <w:spacing w:before="100"/>
-              <w:jc w:val="right"/>
-              <w:rPr>
-                <w:rFonts w:asciiTheme="minorHAnsi" w:hAnsiTheme="minorHAnsi"/>
-                <w:b/>
-                <w:i/>
-                <w:iCs/>
-                <w:sz w:val="21"/>
-                <w:szCs w:val="21"/>
-                <w:lang w:val="en-GB"/>
-              </w:rPr>
-            </w:pPr>
-            <w:r>
-              <w:rPr>
-                <w:rFonts w:asciiTheme="minorHAnsi" w:hAnsiTheme="minorHAnsi"/>
-                <w:b/>
-                <w:i/>
-                <w:iCs/>
-                <w:sz w:val="21"/>
-                <w:szCs w:val="21"/>
-                <w:lang w:val="en-GB"/>
-              </w:rPr>
-              <w:t>Platforms:</w:t>
-            </w:r>
-          </w:p>
-        </w:tc>
-        <w:tc>
-          <w:tcPr>
-            <w:tcW w:w="8987" w:type="dxa"/>
-          </w:tcPr>
-          <w:p>
-            <w:pPr>
-              <w:spacing w:before="100"/>
-              <w:rPr>
-                <w:rFonts w:asciiTheme="minorHAnsi" w:hAnsiTheme="minorHAnsi"/>
-                <w:sz w:val="21"/>
-                <w:szCs w:val="21"/>
-                <w:lang w:val="en-GB"/>
-              </w:rPr>
-            </w:pPr>
-            <w:r>
-              <w:rPr>
-                <w:rFonts w:asciiTheme="minorHAnsi" w:hAnsiTheme="minorHAnsi"/>
-                <w:sz w:val="21"/>
-                <w:szCs w:val="21"/>
-                <w:lang w:val="en-GB"/>
-              </w:rPr>
-              <w:t>Mac OS</w:t>
-            </w:r>
-            <w:r>
-              <w:rPr>
-                <w:rFonts w:asciiTheme="minorHAnsi" w:hAnsiTheme="minorHAnsi"/>
-                <w:sz w:val="21"/>
-                <w:szCs w:val="21"/>
-                <w:lang w:val="en-GB"/>
-              </w:rPr>
-              <w:t>, Windows</w:t>
-            </w:r>
-          </w:p>
-        </w:tc>
-      </w:tr>
-      <w:tr>
-        <w:tc>
-          <w:tcPr>
-            <w:tcW w:w="1482" w:type="dxa"/>
-          </w:tcPr>
-          <w:p>
-            <w:pPr>
-              <w:spacing w:before="100"/>
-              <w:jc w:val="right"/>
-              <w:rPr>
-                <w:rFonts w:asciiTheme="minorHAnsi" w:hAnsiTheme="minorHAnsi"/>
-                <w:b/>
-                <w:i/>
-                <w:iCs/>
-                <w:sz w:val="21"/>
-                <w:szCs w:val="21"/>
-                <w:lang w:val="en-GB"/>
-              </w:rPr>
-            </w:pPr>
-            <w:r>
-              <w:rPr>
-                <w:rFonts w:asciiTheme="minorHAnsi" w:hAnsiTheme="minorHAnsi"/>
-                <w:b/>
-                <w:i/>
-                <w:iCs/>
-                <w:sz w:val="21"/>
-                <w:szCs w:val="21"/>
-                <w:lang w:val="en-GB"/>
-              </w:rPr>
-              <w:t>Tools:</w:t>
-            </w:r>
-          </w:p>
-        </w:tc>
-        <w:tc>
-          <w:tcPr>
-            <w:tcW w:w="8987" w:type="dxa"/>
-          </w:tcPr>
-          <w:p>
-            <w:pPr>
-              <w:spacing w:before="100"/>
-              <w:rPr>
-                <w:rFonts w:asciiTheme="minorHAnsi" w:hAnsiTheme="minorHAnsi"/>
-                <w:sz w:val="21"/>
-                <w:szCs w:val="21"/>
-                <w:lang w:val="en-GB"/>
-              </w:rPr>
-            </w:pPr>
-            <w:r>
-              <w:rPr>
-                <w:rFonts w:asciiTheme="minorHAnsi" w:hAnsiTheme="minorHAnsi"/>
-                <w:sz w:val="21"/>
-                <w:szCs w:val="21"/>
-                <w:lang w:val="en-GB"/>
-              </w:rPr>
-              <w:t>C#, ASP.N</w:t>
-            </w:r>
-            <w:r>
-              <w:rPr>
-                <w:rFonts w:asciiTheme="minorHAnsi" w:hAnsiTheme="minorHAnsi"/>
-                <w:sz w:val="21"/>
-                <w:szCs w:val="21"/>
-                <w:lang w:val="en-GB"/>
-              </w:rPr>
-              <w:t>ET</w:t>
-            </w:r>
-            <w:r>
-              <w:rPr>
-                <w:rFonts w:asciiTheme="minorHAnsi" w:hAnsiTheme="minorHAnsi"/>
-                <w:sz w:val="21"/>
-                <w:szCs w:val="21"/>
-                <w:lang w:val="en-GB"/>
-              </w:rPr>
-              <w:t xml:space="preserve">, </w:t>
-            </w:r>
-            <w:r>
-              <w:rPr>
-                <w:rFonts w:asciiTheme="minorHAnsi" w:hAnsiTheme="minorHAnsi"/>
-                <w:sz w:val="21"/>
-                <w:szCs w:val="21"/>
-                <w:lang w:val="en-GB"/>
-              </w:rPr>
-              <w:t>JavaScript</w:t>
-            </w:r>
-            <w:r>
-              <w:rPr>
-                <w:rFonts w:asciiTheme="minorHAnsi" w:hAnsiTheme="minorHAnsi"/>
-                <w:sz w:val="21"/>
-                <w:szCs w:val="21"/>
-                <w:lang w:val="en-GB"/>
-              </w:rPr>
-              <w:t xml:space="preserve">, CSS, .NET Core, Azure DevOps, RabbitMQ, MS SQL Server, PostgreSQL, GIT, TFS, </w:t>
-            </w:r>
-            <w:r>
-              <w:rPr>
-                <w:rFonts w:asciiTheme="minorHAnsi" w:hAnsiTheme="minorHAnsi"/>
-                <w:sz w:val="21"/>
-                <w:szCs w:val="21"/>
-                <w:lang w:val="en-GB"/>
-              </w:rPr>
-              <w:t xml:space="preserve">WPF, </w:t>
-            </w:r>
-            <w:proofErr w:type="spellStart"/>
-            <w:r>
-              <w:rPr>
-                <w:rFonts w:asciiTheme="minorHAnsi" w:hAnsiTheme="minorHAnsi"/>
-                <w:sz w:val="21"/>
-                <w:szCs w:val="21"/>
-                <w:lang w:val="en-GB"/>
-              </w:rPr>
-              <w:t>Xamarin.Forms</w:t>
-            </w:r>
-            <w:proofErr w:type="spellEnd"/>
-          </w:p>
-        </w:tc>
-      </w:tr>
-    </w:tbl>
     <w:p>
       <w:pPr>
         <w:pBdr>
@@ -395,6 +202,51 @@
       </w:pPr>
       <w:r>
         <w:rPr>
+          <w:rFonts w:asciiTheme="minorHAnsi" w:hAnsiTheme="minorHAnsi"/>
+          <w:sz w:val="21"/>
+          <w:szCs w:val="21"/>
+          <w:lang w:val="en-GB"/>
+        </w:rPr>
+        <w:t xml:space="preserve">C#, ASP.NET, </w:t>
+      </w:r>
+      <w:r>
+        <w:rPr>
+          <w:rFonts w:asciiTheme="minorHAnsi" w:hAnsiTheme="minorHAnsi"/>
+          <w:sz w:val="21"/>
+          <w:szCs w:val="21"/>
+          <w:lang w:val="en-GB"/>
+        </w:rPr>
+        <w:t>JavaScript</w:t>
+      </w:r>
+      <w:r>
+        <w:rPr>
+          <w:rFonts w:asciiTheme="minorHAnsi" w:hAnsiTheme="minorHAnsi"/>
+          <w:sz w:val="21"/>
+          <w:szCs w:val="21"/>
+          <w:lang w:val="en-GB"/>
+        </w:rPr>
+        <w:t xml:space="preserve">, CSS, .NET Core, Azure DevOps, RabbitMQ, MS SQL Server, PostgreSQL, GIT, TFS, WPF, </w:t>
+      </w:r>
+      <w:proofErr w:type="spellStart"/>
+      <w:r>
+        <w:rPr>
+          <w:rFonts w:asciiTheme="minorHAnsi" w:hAnsiTheme="minorHAnsi"/>
+          <w:sz w:val="21"/>
+          <w:szCs w:val="21"/>
+          <w:lang w:val="en-GB"/>
+        </w:rPr>
+        <w:t>Xamarin.Forms</w:t>
+      </w:r>
+      <w:proofErr w:type="spellEnd"/>
+    </w:p>
+    <w:p>
+      <w:pPr>
+        <w:pBdr>
+          <w:top w:val="single" w:sz="12" w:space="12" w:color="auto"/>
+        </w:pBdr>
+        <w:spacing w:before="240" w:after="120"/>
+        <w:jc w:val="center"/>
+        <w:rPr>
           <w:rFonts w:asciiTheme="majorHAnsi" w:hAnsiTheme="majorHAnsi" w:cs="Arial"/>
           <w:b/>
           <w:caps/>
@@ -403,6 +255,17 @@
           <w:szCs w:val="23"/>
           <w:lang w:val="en-GB"/>
         </w:rPr>
+      </w:pPr>
+      <w:r>
+        <w:rPr>
+          <w:rFonts w:asciiTheme="majorHAnsi" w:hAnsiTheme="majorHAnsi" w:cs="Arial"/>
+          <w:b/>
+          <w:caps/>
+          <w:spacing w:val="6"/>
+          <w:sz w:val="23"/>
+          <w:szCs w:val="23"/>
+          <w:lang w:val="en-GB"/>
+        </w:rPr>
         <w:t xml:space="preserve">Professional Experience </w:t>
       </w:r>
     </w:p>
@@ -1040,7 +903,15 @@
           <w:sz w:val="21"/>
           <w:szCs w:val="21"/>
         </w:rPr>
-        <w:t xml:space="preserve"> resulting in increased revenue, performance, and accessibility. </w:t>
+        <w:t xml:space="preserve"> resulting in increased </w:t>
+      </w:r>
+      <w:r>
+        <w:rPr>
+          <w:rFonts w:ascii="Franklin Gothic Book" w:hAnsi="Franklin Gothic Book"/>
+          <w:sz w:val="21"/>
+          <w:szCs w:val="21"/>
+        </w:rPr>
+        <w:t xml:space="preserve">revenue, performance, and accessibility. </w:t>
       </w:r>
     </w:p>
     <w:p>
@@ -1108,6 +979,14 @@
           <w:sz w:val="21"/>
           <w:szCs w:val="21"/>
         </w:rPr>
+        <w:t xml:space="preserve">that is </w:t>
+      </w:r>
+      <w:r>
+        <w:rPr>
+          <w:rFonts w:ascii="Franklin Gothic Book" w:hAnsi="Franklin Gothic Book"/>
+          <w:sz w:val="21"/>
+          <w:szCs w:val="21"/>
+        </w:rPr>
         <w:t xml:space="preserve">running </w:t>
       </w:r>
       <w:r>
@@ -1311,15 +1190,87 @@
           <w:sz w:val="21"/>
           <w:szCs w:val="21"/>
         </w:rPr>
-        <w:t xml:space="preserve">introducing new CI/CD process using Azure DevOps and new </w:t>
-      </w:r>
-      <w:r>
-        <w:rPr>
-          <w:rFonts w:ascii="Franklin Gothic Book" w:hAnsi="Franklin Gothic Book"/>
-          <w:sz w:val="21"/>
-          <w:szCs w:val="21"/>
-        </w:rPr>
-        <w:t xml:space="preserve">developer and test environment for existing web applications using AWS. </w:t>
+        <w:t xml:space="preserve">introducing new CI/CD process using Azure DevOps and </w:t>
+      </w:r>
+      <w:r>
+        <w:rPr>
+          <w:rFonts w:ascii="Franklin Gothic Book" w:hAnsi="Franklin Gothic Book"/>
+          <w:sz w:val="21"/>
+          <w:szCs w:val="21"/>
+        </w:rPr>
+        <w:t xml:space="preserve">set up </w:t>
+      </w:r>
+      <w:r>
+        <w:rPr>
+          <w:rFonts w:ascii="Franklin Gothic Book" w:hAnsi="Franklin Gothic Book"/>
+          <w:sz w:val="21"/>
+          <w:szCs w:val="21"/>
+        </w:rPr>
+        <w:t xml:space="preserve">new </w:t>
+      </w:r>
+      <w:r>
+        <w:rPr>
+          <w:rFonts w:ascii="Franklin Gothic Book" w:hAnsi="Franklin Gothic Book"/>
+          <w:sz w:val="21"/>
+          <w:szCs w:val="21"/>
+        </w:rPr>
+        <w:t>develo</w:t>
+      </w:r>
+      <w:r>
+        <w:rPr>
+          <w:rFonts w:ascii="Franklin Gothic Book" w:hAnsi="Franklin Gothic Book"/>
+          <w:sz w:val="21"/>
+          <w:szCs w:val="21"/>
+        </w:rPr>
+        <w:t>p</w:t>
+      </w:r>
+      <w:r>
+        <w:rPr>
+          <w:rFonts w:ascii="Franklin Gothic Book" w:hAnsi="Franklin Gothic Book"/>
+          <w:sz w:val="21"/>
+          <w:szCs w:val="21"/>
+        </w:rPr>
+        <w:t>ment</w:t>
+      </w:r>
+      <w:r>
+        <w:rPr>
+          <w:rFonts w:ascii="Franklin Gothic Book" w:hAnsi="Franklin Gothic Book"/>
+          <w:sz w:val="21"/>
+          <w:szCs w:val="21"/>
+        </w:rPr>
+        <w:t xml:space="preserve"> and test</w:t>
+      </w:r>
+      <w:r>
+        <w:rPr>
+          <w:rFonts w:ascii="Franklin Gothic Book" w:hAnsi="Franklin Gothic Book"/>
+          <w:sz w:val="21"/>
+          <w:szCs w:val="21"/>
+        </w:rPr>
+        <w:t>ing</w:t>
+      </w:r>
+      <w:r>
+        <w:rPr>
+          <w:rFonts w:ascii="Franklin Gothic Book" w:hAnsi="Franklin Gothic Book"/>
+          <w:sz w:val="21"/>
+          <w:szCs w:val="21"/>
+        </w:rPr>
+        <w:t xml:space="preserve"> environment</w:t>
+      </w:r>
+      <w:r>
+        <w:rPr>
+          <w:rFonts w:ascii="Franklin Gothic Book" w:hAnsi="Franklin Gothic Book"/>
+          <w:sz w:val="21"/>
+          <w:szCs w:val="21"/>
+        </w:rPr>
+        <w:t>s</w:t>
+      </w:r>
+      <w:r>
+        <w:rPr>
+          <w:rFonts w:ascii="Franklin Gothic Book" w:hAnsi="Franklin Gothic Book"/>
+          <w:sz w:val="21"/>
+          <w:szCs w:val="21"/>
+        </w:rPr>
+        <w:t xml:space="preserve"> for existing web applications using AWS. </w:t>
       </w:r>
     </w:p>
     <w:p>
@@ -1371,15 +1322,7 @@
           <w:sz w:val="21"/>
           <w:szCs w:val="21"/>
         </w:rPr>
-        <w:t xml:space="preserve">maintaining </w:t>
-      </w:r>
-      <w:r>
-        <w:rPr>
-          <w:rFonts w:ascii="Franklin Gothic Book" w:hAnsi="Franklin Gothic Book"/>
-          <w:sz w:val="21"/>
-          <w:szCs w:val="21"/>
-        </w:rPr>
-        <w:t>web applications and background services on</w:t>
+        <w:t>maintaining web applications and background services on</w:t>
       </w:r>
       <w:r>
         <w:rPr>
@@ -1912,7 +1855,7 @@
           <w:sz w:val="21"/>
           <w:szCs w:val="21"/>
         </w:rPr>
-        <w:t xml:space="preserve">Technical Scope: </w:t>
+        <w:t>Technical Scope:</w:t>
       </w:r>
       <w:r>
         <w:rPr>
@@ -1922,7 +1865,7 @@
           <w:sz w:val="21"/>
           <w:szCs w:val="21"/>
         </w:rPr>
-        <w:t>MS SQL Server 2012, C#, ASP.N</w:t>
+        <w:t xml:space="preserve"> </w:t>
       </w:r>
       <w:r>
         <w:rPr>
@@ -1932,7 +1875,7 @@
           <w:sz w:val="21"/>
           <w:szCs w:val="21"/>
         </w:rPr>
-        <w:t>et</w:t>
+        <w:t>C#, ASP.N</w:t>
       </w:r>
       <w:r>
         <w:rPr>
@@ -1942,7 +1885,79 @@
           <w:sz w:val="21"/>
           <w:szCs w:val="21"/>
         </w:rPr>
-        <w:t xml:space="preserve"> Web Forms, ADO.NET, DevExpress, ComponentPro, EVO</w:t>
+        <w:t>et</w:t>
+      </w:r>
+      <w:r>
+        <w:rPr>
+          <w:rFonts w:ascii="Franklin Gothic Book" w:hAnsi="Franklin Gothic Book"/>
+          <w:i/>
+          <w:iCs/>
+          <w:sz w:val="21"/>
+          <w:szCs w:val="21"/>
+        </w:rPr>
+        <w:t xml:space="preserve"> Web Forms, ADO.NET</w:t>
+      </w:r>
+      <w:r>
+        <w:rPr>
+          <w:rFonts w:ascii="Franklin Gothic Book" w:hAnsi="Franklin Gothic Book"/>
+          <w:i/>
+          <w:iCs/>
+          <w:sz w:val="21"/>
+          <w:szCs w:val="21"/>
+        </w:rPr>
+        <w:t xml:space="preserve">, </w:t>
+      </w:r>
+      <w:r>
+        <w:rPr>
+          <w:rFonts w:ascii="Franklin Gothic Book" w:hAnsi="Franklin Gothic Book"/>
+          <w:i/>
+          <w:iCs/>
+          <w:sz w:val="21"/>
+          <w:szCs w:val="21"/>
+        </w:rPr>
+        <w:t>MS SQL Server 2012</w:t>
+      </w:r>
+      <w:r>
+        <w:rPr>
+          <w:rFonts w:ascii="Franklin Gothic Book" w:hAnsi="Franklin Gothic Book"/>
+          <w:i/>
+          <w:iCs/>
+          <w:sz w:val="21"/>
+          <w:szCs w:val="21"/>
+        </w:rPr>
+        <w:t>,</w:t>
+      </w:r>
+      <w:r>
+        <w:rPr>
+          <w:rFonts w:ascii="Franklin Gothic Book" w:hAnsi="Franklin Gothic Book"/>
+          <w:i/>
+          <w:iCs/>
+          <w:sz w:val="21"/>
+          <w:szCs w:val="21"/>
+        </w:rPr>
+        <w:t xml:space="preserve"> DevExpress, </w:t>
+      </w:r>
+      <w:proofErr w:type="spellStart"/>
+      <w:r>
+        <w:rPr>
+          <w:rFonts w:ascii="Franklin Gothic Book" w:hAnsi="Franklin Gothic Book"/>
+          <w:i/>
+          <w:iCs/>
+          <w:sz w:val="21"/>
+          <w:szCs w:val="21"/>
+        </w:rPr>
+        <w:t>ComponentPro</w:t>
+      </w:r>
+      <w:proofErr w:type="spellEnd"/>
+      <w:r>
+        <w:rPr>
+          <w:rFonts w:ascii="Franklin Gothic Book" w:hAnsi="Franklin Gothic Book"/>
+          <w:i/>
+          <w:iCs/>
+          <w:sz w:val="21"/>
+          <w:szCs w:val="21"/>
+        </w:rPr>
+        <w:t>, EVO</w:t>
       </w:r>
       <w:r>
         <w:rPr>
@@ -1985,7 +2000,6 @@
           <w:sz w:val="20"/>
           <w:szCs w:val="20"/>
         </w:rPr>
-        <w:lastRenderedPageBreak/>
         <w:t>Key Achievements:</w:t>
       </w:r>
     </w:p>
@@ -2015,6 +2029,7 @@
           <w:sz w:val="21"/>
           <w:szCs w:val="21"/>
         </w:rPr>
+        <w:lastRenderedPageBreak/>
         <w:t>Developed web application using ASP.NET Web Forms and DevExpress components</w:t>
       </w:r>
       <w:r>
@@ -2119,7 +2134,15 @@
           <w:sz w:val="21"/>
           <w:szCs w:val="21"/>
         </w:rPr>
-        <w:t xml:space="preserve">, and creating </w:t>
+        <w:t xml:space="preserve">, and </w:t>
+      </w:r>
+      <w:r>
+        <w:rPr>
+          <w:rFonts w:ascii="Franklin Gothic Book" w:hAnsi="Franklin Gothic Book"/>
+          <w:sz w:val="21"/>
+          <w:szCs w:val="21"/>
+        </w:rPr>
+        <w:t xml:space="preserve">creating </w:t>
       </w:r>
       <w:r>
         <w:rPr>
@@ -2219,7 +2242,23 @@
           <w:sz w:val="21"/>
           <w:szCs w:val="21"/>
         </w:rPr>
-        <w:t xml:space="preserve">sync, serialize, encrypt, and validate data sent between Android smartphones and server. </w:t>
+        <w:t>sync</w:t>
+      </w:r>
+      <w:r>
+        <w:rPr>
+          <w:rFonts w:ascii="Franklin Gothic Book" w:hAnsi="Franklin Gothic Book"/>
+          <w:sz w:val="21"/>
+          <w:szCs w:val="21"/>
+        </w:rPr>
+        <w:t>hronize</w:t>
+      </w:r>
+      <w:r>
+        <w:rPr>
+          <w:rFonts w:ascii="Franklin Gothic Book" w:hAnsi="Franklin Gothic Book"/>
+          <w:sz w:val="21"/>
+          <w:szCs w:val="21"/>
+        </w:rPr>
+        <w:t xml:space="preserve">, serialize, encrypt, and validate data sent between Android smartphones and server. </w:t>
       </w:r>
     </w:p>
     <w:p>
@@ -2247,23 +2286,15 @@
           <w:sz w:val="21"/>
           <w:szCs w:val="21"/>
         </w:rPr>
-        <w:t>P</w:t>
-      </w:r>
-      <w:r>
-        <w:rPr>
-          <w:rFonts w:ascii="Franklin Gothic Book" w:hAnsi="Franklin Gothic Book"/>
-          <w:sz w:val="21"/>
-          <w:szCs w:val="21"/>
-        </w:rPr>
-        <w:t>rogramm</w:t>
-      </w:r>
-      <w:r>
-        <w:rPr>
-          <w:rFonts w:ascii="Franklin Gothic Book" w:hAnsi="Franklin Gothic Book"/>
-          <w:sz w:val="21"/>
-          <w:szCs w:val="21"/>
-        </w:rPr>
-        <w:t xml:space="preserve">ed auto-synchronizing </w:t>
+        <w:t>Developed</w:t>
+      </w:r>
+      <w:r>
+        <w:rPr>
+          <w:rFonts w:ascii="Franklin Gothic Book" w:hAnsi="Franklin Gothic Book"/>
+          <w:sz w:val="21"/>
+          <w:szCs w:val="21"/>
+        </w:rPr>
+        <w:t xml:space="preserve"> auto-synchronizing </w:t>
       </w:r>
       <w:r>
         <w:rPr>
@@ -2337,7 +2368,31 @@
           <w:sz w:val="21"/>
           <w:szCs w:val="21"/>
         </w:rPr>
-        <w:t xml:space="preserve">work offline and sync data with server-side database at later intervals. </w:t>
+        <w:t xml:space="preserve">work offline and </w:t>
+      </w:r>
+      <w:r>
+        <w:rPr>
+          <w:rFonts w:ascii="Franklin Gothic Book" w:hAnsi="Franklin Gothic Book"/>
+          <w:sz w:val="21"/>
+          <w:szCs w:val="21"/>
+        </w:rPr>
+        <w:t>synchronize</w:t>
+      </w:r>
+      <w:r>
+        <w:rPr>
+          <w:rFonts w:ascii="Franklin Gothic Book" w:hAnsi="Franklin Gothic Book"/>
+          <w:sz w:val="21"/>
+          <w:szCs w:val="21"/>
+        </w:rPr>
+        <w:t xml:space="preserve"> </w:t>
+      </w:r>
+      <w:r>
+        <w:rPr>
+          <w:rFonts w:ascii="Franklin Gothic Book" w:hAnsi="Franklin Gothic Book"/>
+          <w:sz w:val="21"/>
+          <w:szCs w:val="21"/>
+        </w:rPr>
+        <w:t xml:space="preserve">data with server-side database at later intervals. </w:t>
       </w:r>
     </w:p>
     <w:p>
@@ -2365,218 +2420,7 @@
           <w:sz w:val="21"/>
           <w:szCs w:val="21"/>
         </w:rPr>
-        <w:t>Designed and created a VBA MS Access application is used by several users simultaneously with reports and Authentication.</w:t>
-      </w:r>
-    </w:p>
-    <w:p>
-      <w:pPr>
-        <w:tabs>
-          <w:tab w:val="right" w:pos="10440"/>
-        </w:tabs>
-        <w:spacing w:before="240"/>
-        <w:jc w:val="both"/>
-        <w:rPr>
-          <w:rFonts w:ascii="Franklin Gothic Book" w:hAnsi="Franklin Gothic Book"/>
-          <w:b/>
-          <w:color w:val="00B050"/>
-          <w:sz w:val="21"/>
-          <w:szCs w:val="21"/>
-        </w:rPr>
-      </w:pPr>
-      <w:r>
-        <w:rPr>
-          <w:rFonts w:ascii="Franklin Gothic Book" w:hAnsi="Franklin Gothic Book"/>
-          <w:b/>
-          <w:sz w:val="22"/>
-          <w:szCs w:val="21"/>
-        </w:rPr>
-        <w:t>Senior C# .N</w:t>
-      </w:r>
-      <w:r>
-        <w:rPr>
-          <w:rFonts w:ascii="Franklin Gothic Book" w:hAnsi="Franklin Gothic Book"/>
-          <w:b/>
-          <w:sz w:val="22"/>
-          <w:szCs w:val="21"/>
-        </w:rPr>
-        <w:t>et</w:t>
-      </w:r>
-      <w:r>
-        <w:rPr>
-          <w:rFonts w:ascii="Franklin Gothic Book" w:hAnsi="Franklin Gothic Book"/>
-          <w:b/>
-          <w:sz w:val="22"/>
-          <w:szCs w:val="21"/>
-        </w:rPr>
-        <w:t xml:space="preserve"> Developer</w:t>
-      </w:r>
-      <w:r>
-        <w:rPr>
-          <w:rFonts w:ascii="Franklin Gothic Book" w:hAnsi="Franklin Gothic Book"/>
-          <w:bCs/>
-          <w:sz w:val="22"/>
-          <w:szCs w:val="21"/>
-        </w:rPr>
-        <w:t xml:space="preserve"> </w:t>
-      </w:r>
-      <w:r>
-        <w:rPr>
-          <w:rFonts w:ascii="Franklin Gothic Book" w:hAnsi="Franklin Gothic Book"/>
-          <w:bCs/>
-          <w:sz w:val="21"/>
-          <w:szCs w:val="21"/>
-        </w:rPr>
-        <w:t>(</w:t>
-      </w:r>
-      <w:r>
-        <w:rPr>
-          <w:rFonts w:ascii="Franklin Gothic Book" w:hAnsi="Franklin Gothic Book"/>
-          <w:bCs/>
-          <w:sz w:val="21"/>
-          <w:szCs w:val="21"/>
-        </w:rPr>
-        <w:t xml:space="preserve">February </w:t>
-      </w:r>
-      <w:r>
-        <w:rPr>
-          <w:rFonts w:ascii="Franklin Gothic Book" w:hAnsi="Franklin Gothic Book"/>
-          <w:bCs/>
-          <w:sz w:val="21"/>
-          <w:szCs w:val="21"/>
-        </w:rPr>
-        <w:t xml:space="preserve">2016 – </w:t>
-      </w:r>
-      <w:r>
-        <w:rPr>
-          <w:rFonts w:ascii="Franklin Gothic Book" w:hAnsi="Franklin Gothic Book"/>
-          <w:bCs/>
-          <w:sz w:val="21"/>
-          <w:szCs w:val="21"/>
-        </w:rPr>
-        <w:t xml:space="preserve">March </w:t>
-      </w:r>
-      <w:r>
-        <w:rPr>
-          <w:rFonts w:ascii="Franklin Gothic Book" w:hAnsi="Franklin Gothic Book"/>
-          <w:bCs/>
-          <w:sz w:val="21"/>
-          <w:szCs w:val="21"/>
-        </w:rPr>
-        <w:t>2017</w:t>
-      </w:r>
-      <w:r>
-        <w:rPr>
-          <w:rFonts w:ascii="Franklin Gothic Book" w:hAnsi="Franklin Gothic Book"/>
-          <w:sz w:val="21"/>
-          <w:szCs w:val="21"/>
-        </w:rPr>
-        <w:t>)</w:t>
-      </w:r>
-      <w:r>
-        <w:rPr>
-          <w:rFonts w:ascii="Franklin Gothic Book" w:hAnsi="Franklin Gothic Book"/>
-          <w:color w:val="00B050"/>
-          <w:sz w:val="21"/>
-          <w:szCs w:val="21"/>
-        </w:rPr>
-        <w:tab/>
-      </w:r>
-      <w:proofErr w:type="spellStart"/>
-      <w:r>
-        <w:rPr>
-          <w:rFonts w:ascii="Franklin Gothic Book" w:hAnsi="Franklin Gothic Book"/>
-          <w:sz w:val="21"/>
-          <w:szCs w:val="21"/>
-        </w:rPr>
-        <w:t>MotionGlass</w:t>
-      </w:r>
-      <w:proofErr w:type="spellEnd"/>
-      <w:r>
-        <w:rPr>
-          <w:rFonts w:ascii="Franklin Gothic Book" w:hAnsi="Franklin Gothic Book"/>
-          <w:sz w:val="21"/>
-          <w:szCs w:val="21"/>
-        </w:rPr>
-        <w:t xml:space="preserve"> (Startup Venture)</w:t>
-      </w:r>
-    </w:p>
-    <w:p>
-      <w:pPr>
-        <w:tabs>
-          <w:tab w:val="right" w:pos="9360"/>
-        </w:tabs>
-        <w:spacing w:before="60"/>
-        <w:jc w:val="both"/>
-        <w:rPr>
-          <w:rFonts w:ascii="Franklin Gothic Book" w:hAnsi="Franklin Gothic Book"/>
-          <w:i/>
-          <w:iCs/>
-          <w:sz w:val="21"/>
-          <w:szCs w:val="21"/>
-        </w:rPr>
-      </w:pPr>
-      <w:r>
-        <w:rPr>
-          <w:rFonts w:ascii="Franklin Gothic Book" w:hAnsi="Franklin Gothic Book"/>
-          <w:i/>
-          <w:iCs/>
-          <w:sz w:val="21"/>
-          <w:szCs w:val="21"/>
-        </w:rPr>
-        <w:t xml:space="preserve">Technical Scope: </w:t>
-      </w:r>
-      <w:r>
-        <w:rPr>
-          <w:rFonts w:ascii="Franklin Gothic Book" w:hAnsi="Franklin Gothic Book"/>
-          <w:i/>
-          <w:iCs/>
-          <w:sz w:val="21"/>
-          <w:szCs w:val="21"/>
-        </w:rPr>
-        <w:t>ASP.N</w:t>
-      </w:r>
-      <w:r>
-        <w:rPr>
-          <w:rFonts w:ascii="Franklin Gothic Book" w:hAnsi="Franklin Gothic Book"/>
-          <w:i/>
-          <w:iCs/>
-          <w:sz w:val="21"/>
-          <w:szCs w:val="21"/>
-        </w:rPr>
-        <w:t>et</w:t>
-      </w:r>
-      <w:r>
-        <w:rPr>
-          <w:rFonts w:ascii="Franklin Gothic Book" w:hAnsi="Franklin Gothic Book"/>
-          <w:i/>
-          <w:iCs/>
-          <w:sz w:val="21"/>
-          <w:szCs w:val="21"/>
-        </w:rPr>
-        <w:t xml:space="preserve"> MVC, WPF, WCF, Kinect 2, Intel RealSense, SQL Server, Entity Framework 6, GIT</w:t>
-      </w:r>
-    </w:p>
-    <w:p>
-      <w:pPr>
-        <w:tabs>
-          <w:tab w:val="left" w:pos="7170"/>
-        </w:tabs>
-        <w:spacing w:before="60"/>
-        <w:rPr>
-          <w:rFonts w:ascii="Franklin Gothic Book" w:hAnsi="Franklin Gothic Book"/>
-          <w:b/>
-          <w:sz w:val="20"/>
-          <w:szCs w:val="20"/>
-        </w:rPr>
-      </w:pPr>
-      <w:r>
-        <w:rPr>
-          <w:rFonts w:ascii="Franklin Gothic Book" w:hAnsi="Franklin Gothic Book"/>
-          <w:b/>
-          <w:sz w:val="20"/>
-          <w:szCs w:val="20"/>
-        </w:rPr>
-        <w:t>Key Achievements:</w:t>
+        <w:t>Improved XLS and PDF reporting performance by reducing their generation time up to 50%</w:t>
       </w:r>
     </w:p>
     <w:p>
@@ -2604,31 +2448,252 @@
           <w:sz w:val="21"/>
           <w:szCs w:val="21"/>
         </w:rPr>
-        <w:t xml:space="preserve">Demonstrated strong programming skills building </w:t>
-      </w:r>
-      <w:r>
-        <w:rPr>
-          <w:rFonts w:ascii="Franklin Gothic Book" w:hAnsi="Franklin Gothic Book"/>
-          <w:sz w:val="21"/>
-          <w:szCs w:val="21"/>
-        </w:rPr>
-        <w:t xml:space="preserve">desktop WPF application using Intel RealSense camera </w:t>
-      </w:r>
-      <w:r>
-        <w:rPr>
-          <w:rFonts w:ascii="Franklin Gothic Book" w:hAnsi="Franklin Gothic Book"/>
-          <w:sz w:val="21"/>
-          <w:szCs w:val="21"/>
-        </w:rPr>
-        <w:t>and web-</w:t>
-      </w:r>
-      <w:r>
-        <w:rPr>
-          <w:rFonts w:ascii="Franklin Gothic Book" w:hAnsi="Franklin Gothic Book"/>
-          <w:sz w:val="21"/>
-          <w:szCs w:val="21"/>
-        </w:rPr>
-        <w:t xml:space="preserve">based admin panel using ASP.NET MVC and MS SQL Server. </w:t>
+        <w:t xml:space="preserve">Designed and </w:t>
+      </w:r>
+      <w:r>
+        <w:rPr>
+          <w:rFonts w:ascii="Franklin Gothic Book" w:hAnsi="Franklin Gothic Book"/>
+          <w:sz w:val="21"/>
+          <w:szCs w:val="21"/>
+        </w:rPr>
+        <w:t>created a VBA MS Access application</w:t>
+      </w:r>
+      <w:r>
+        <w:rPr>
+          <w:rFonts w:ascii="Franklin Gothic Book" w:hAnsi="Franklin Gothic Book"/>
+          <w:sz w:val="21"/>
+          <w:szCs w:val="21"/>
+        </w:rPr>
+        <w:t xml:space="preserve"> that</w:t>
+      </w:r>
+      <w:r>
+        <w:rPr>
+          <w:rFonts w:ascii="Franklin Gothic Book" w:hAnsi="Franklin Gothic Book"/>
+          <w:sz w:val="21"/>
+          <w:szCs w:val="21"/>
+        </w:rPr>
+        <w:t xml:space="preserve"> is used by several users simultaneously with reports and Authentication.</w:t>
+      </w:r>
+    </w:p>
+    <w:p>
+      <w:pPr>
+        <w:tabs>
+          <w:tab w:val="right" w:pos="10440"/>
+        </w:tabs>
+        <w:spacing w:before="240"/>
+        <w:jc w:val="both"/>
+        <w:rPr>
+          <w:rFonts w:ascii="Franklin Gothic Book" w:hAnsi="Franklin Gothic Book"/>
+          <w:b/>
+          <w:color w:val="00B050"/>
+          <w:sz w:val="21"/>
+          <w:szCs w:val="21"/>
+        </w:rPr>
+      </w:pPr>
+      <w:r>
+        <w:rPr>
+          <w:rFonts w:ascii="Franklin Gothic Book" w:hAnsi="Franklin Gothic Book"/>
+          <w:b/>
+          <w:sz w:val="22"/>
+          <w:szCs w:val="21"/>
+        </w:rPr>
+        <w:t>Senior C# .N</w:t>
+      </w:r>
+      <w:r>
+        <w:rPr>
+          <w:rFonts w:ascii="Franklin Gothic Book" w:hAnsi="Franklin Gothic Book"/>
+          <w:b/>
+          <w:sz w:val="22"/>
+          <w:szCs w:val="21"/>
+        </w:rPr>
+        <w:t>et</w:t>
+      </w:r>
+      <w:r>
+        <w:rPr>
+          <w:rFonts w:ascii="Franklin Gothic Book" w:hAnsi="Franklin Gothic Book"/>
+          <w:b/>
+          <w:sz w:val="22"/>
+          <w:szCs w:val="21"/>
+        </w:rPr>
+        <w:t xml:space="preserve"> Developer</w:t>
+      </w:r>
+      <w:r>
+        <w:rPr>
+          <w:rFonts w:ascii="Franklin Gothic Book" w:hAnsi="Franklin Gothic Book"/>
+          <w:bCs/>
+          <w:sz w:val="22"/>
+          <w:szCs w:val="21"/>
+        </w:rPr>
+        <w:t xml:space="preserve"> </w:t>
+      </w:r>
+      <w:r>
+        <w:rPr>
+          <w:rFonts w:ascii="Franklin Gothic Book" w:hAnsi="Franklin Gothic Book"/>
+          <w:bCs/>
+          <w:sz w:val="21"/>
+          <w:szCs w:val="21"/>
+        </w:rPr>
+        <w:t>(</w:t>
+      </w:r>
+      <w:r>
+        <w:rPr>
+          <w:rFonts w:ascii="Franklin Gothic Book" w:hAnsi="Franklin Gothic Book"/>
+          <w:bCs/>
+          <w:sz w:val="21"/>
+          <w:szCs w:val="21"/>
+        </w:rPr>
+        <w:t xml:space="preserve">February </w:t>
+      </w:r>
+      <w:r>
+        <w:rPr>
+          <w:rFonts w:ascii="Franklin Gothic Book" w:hAnsi="Franklin Gothic Book"/>
+          <w:bCs/>
+          <w:sz w:val="21"/>
+          <w:szCs w:val="21"/>
+        </w:rPr>
+        <w:t xml:space="preserve">2016 – </w:t>
+      </w:r>
+      <w:r>
+        <w:rPr>
+          <w:rFonts w:ascii="Franklin Gothic Book" w:hAnsi="Franklin Gothic Book"/>
+          <w:bCs/>
+          <w:sz w:val="21"/>
+          <w:szCs w:val="21"/>
+        </w:rPr>
+        <w:t xml:space="preserve">March </w:t>
+      </w:r>
+      <w:r>
+        <w:rPr>
+          <w:rFonts w:ascii="Franklin Gothic Book" w:hAnsi="Franklin Gothic Book"/>
+          <w:bCs/>
+          <w:sz w:val="21"/>
+          <w:szCs w:val="21"/>
+        </w:rPr>
+        <w:t>2017</w:t>
+      </w:r>
+      <w:r>
+        <w:rPr>
+          <w:rFonts w:ascii="Franklin Gothic Book" w:hAnsi="Franklin Gothic Book"/>
+          <w:sz w:val="21"/>
+          <w:szCs w:val="21"/>
+        </w:rPr>
+        <w:t>)</w:t>
+      </w:r>
+      <w:r>
+        <w:rPr>
+          <w:rFonts w:ascii="Franklin Gothic Book" w:hAnsi="Franklin Gothic Book"/>
+          <w:color w:val="00B050"/>
+          <w:sz w:val="21"/>
+          <w:szCs w:val="21"/>
+        </w:rPr>
+        <w:tab/>
+      </w:r>
+      <w:proofErr w:type="spellStart"/>
+      <w:r>
+        <w:rPr>
+          <w:rFonts w:ascii="Franklin Gothic Book" w:hAnsi="Franklin Gothic Book"/>
+          <w:sz w:val="21"/>
+          <w:szCs w:val="21"/>
+        </w:rPr>
+        <w:t>MotionGlass</w:t>
+      </w:r>
+      <w:proofErr w:type="spellEnd"/>
+      <w:r>
+        <w:rPr>
+          <w:rFonts w:ascii="Franklin Gothic Book" w:hAnsi="Franklin Gothic Book"/>
+          <w:sz w:val="21"/>
+          <w:szCs w:val="21"/>
+        </w:rPr>
+        <w:t xml:space="preserve"> (Startup Venture)</w:t>
+      </w:r>
+    </w:p>
+    <w:p>
+      <w:pPr>
+        <w:tabs>
+          <w:tab w:val="right" w:pos="9360"/>
+        </w:tabs>
+        <w:spacing w:before="60"/>
+        <w:jc w:val="both"/>
+        <w:rPr>
+          <w:rFonts w:ascii="Franklin Gothic Book" w:hAnsi="Franklin Gothic Book"/>
+          <w:i/>
+          <w:iCs/>
+          <w:sz w:val="21"/>
+          <w:szCs w:val="21"/>
+        </w:rPr>
+      </w:pPr>
+      <w:r>
+        <w:rPr>
+          <w:rFonts w:ascii="Franklin Gothic Book" w:hAnsi="Franklin Gothic Book"/>
+          <w:i/>
+          <w:iCs/>
+          <w:sz w:val="21"/>
+          <w:szCs w:val="21"/>
+        </w:rPr>
+        <w:t xml:space="preserve">Technical Scope: </w:t>
+      </w:r>
+      <w:r>
+        <w:rPr>
+          <w:rFonts w:ascii="Franklin Gothic Book" w:hAnsi="Franklin Gothic Book"/>
+          <w:i/>
+          <w:iCs/>
+          <w:sz w:val="21"/>
+          <w:szCs w:val="21"/>
+        </w:rPr>
+        <w:t xml:space="preserve">C#, .Net, </w:t>
+      </w:r>
+      <w:r>
+        <w:rPr>
+          <w:rFonts w:ascii="Franklin Gothic Book" w:hAnsi="Franklin Gothic Book"/>
+          <w:i/>
+          <w:iCs/>
+          <w:sz w:val="21"/>
+          <w:szCs w:val="21"/>
+        </w:rPr>
+        <w:t>ASP.N</w:t>
+      </w:r>
+      <w:r>
+        <w:rPr>
+          <w:rFonts w:ascii="Franklin Gothic Book" w:hAnsi="Franklin Gothic Book"/>
+          <w:i/>
+          <w:iCs/>
+          <w:sz w:val="21"/>
+          <w:szCs w:val="21"/>
+        </w:rPr>
+        <w:t>et</w:t>
+      </w:r>
+      <w:r>
+        <w:rPr>
+          <w:rFonts w:ascii="Franklin Gothic Book" w:hAnsi="Franklin Gothic Book"/>
+          <w:i/>
+          <w:iCs/>
+          <w:sz w:val="21"/>
+          <w:szCs w:val="21"/>
+        </w:rPr>
+        <w:t xml:space="preserve"> MVC, WPF, WCF, Kinect 2, Intel RealSense, SQL Server, Entity Framework 6, GIT</w:t>
+      </w:r>
+    </w:p>
+    <w:p>
+      <w:pPr>
+        <w:tabs>
+          <w:tab w:val="left" w:pos="7170"/>
+        </w:tabs>
+        <w:spacing w:before="60"/>
+        <w:rPr>
+          <w:rFonts w:ascii="Franklin Gothic Book" w:hAnsi="Franklin Gothic Book"/>
+          <w:b/>
+          <w:sz w:val="20"/>
+          <w:szCs w:val="20"/>
+        </w:rPr>
+      </w:pPr>
+      <w:r>
+        <w:rPr>
+          <w:rFonts w:ascii="Franklin Gothic Book" w:hAnsi="Franklin Gothic Book"/>
+          <w:b/>
+          <w:sz w:val="20"/>
+          <w:szCs w:val="20"/>
+        </w:rPr>
+        <w:t>Key Achievements:</w:t>
       </w:r>
     </w:p>
     <w:p>
@@ -2656,169 +2721,39 @@
           <w:sz w:val="21"/>
           <w:szCs w:val="21"/>
         </w:rPr>
-        <w:t>Created WCF Service for interaction between WPF application and web-based admin panel</w:t>
-      </w:r>
-      <w:r>
-        <w:rPr>
-          <w:rFonts w:ascii="Franklin Gothic Book" w:hAnsi="Franklin Gothic Book"/>
-          <w:sz w:val="21"/>
-          <w:szCs w:val="21"/>
-        </w:rPr>
-        <w:t xml:space="preserve"> for remote access.</w:t>
-      </w:r>
-    </w:p>
-    <w:p>
-      <w:pPr>
-        <w:tabs>
-          <w:tab w:val="right" w:pos="10440"/>
-        </w:tabs>
-        <w:spacing w:before="240"/>
-        <w:jc w:val="both"/>
-        <w:rPr>
-          <w:rFonts w:ascii="Franklin Gothic Book" w:hAnsi="Franklin Gothic Book"/>
-          <w:b/>
-          <w:color w:val="00B050"/>
-          <w:sz w:val="21"/>
-          <w:szCs w:val="21"/>
-        </w:rPr>
-      </w:pPr>
-      <w:r>
-        <w:rPr>
-          <w:rFonts w:ascii="Franklin Gothic Book" w:hAnsi="Franklin Gothic Book"/>
-          <w:b/>
-          <w:sz w:val="22"/>
-          <w:szCs w:val="21"/>
-        </w:rPr>
-        <w:t>Load Testing Engineer</w:t>
-      </w:r>
-      <w:r>
-        <w:rPr>
-          <w:rFonts w:ascii="Franklin Gothic Book" w:hAnsi="Franklin Gothic Book"/>
-          <w:bCs/>
-          <w:sz w:val="22"/>
-          <w:szCs w:val="21"/>
-        </w:rPr>
-        <w:t xml:space="preserve"> </w:t>
-      </w:r>
-      <w:r>
-        <w:rPr>
-          <w:rFonts w:ascii="Franklin Gothic Book" w:hAnsi="Franklin Gothic Book"/>
-          <w:bCs/>
-          <w:sz w:val="21"/>
-          <w:szCs w:val="21"/>
-        </w:rPr>
-        <w:t>(</w:t>
-      </w:r>
-      <w:r>
-        <w:rPr>
-          <w:rFonts w:ascii="Franklin Gothic Book" w:hAnsi="Franklin Gothic Book"/>
-          <w:bCs/>
-          <w:sz w:val="21"/>
-          <w:szCs w:val="21"/>
-        </w:rPr>
-        <w:t>February</w:t>
-      </w:r>
-      <w:r>
-        <w:rPr>
-          <w:rFonts w:ascii="Franklin Gothic Book" w:hAnsi="Franklin Gothic Book"/>
-          <w:bCs/>
-          <w:sz w:val="21"/>
-          <w:szCs w:val="21"/>
-        </w:rPr>
-        <w:t xml:space="preserve"> 2016</w:t>
-      </w:r>
-      <w:r>
-        <w:rPr>
-          <w:rFonts w:ascii="Franklin Gothic Book" w:hAnsi="Franklin Gothic Book"/>
-          <w:bCs/>
-          <w:sz w:val="21"/>
-          <w:szCs w:val="21"/>
-        </w:rPr>
-        <w:t xml:space="preserve"> – May 2016</w:t>
-      </w:r>
-      <w:r>
-        <w:rPr>
-          <w:rFonts w:ascii="Franklin Gothic Book" w:hAnsi="Franklin Gothic Book"/>
-          <w:sz w:val="21"/>
-          <w:szCs w:val="21"/>
-        </w:rPr>
-        <w:t>)</w:t>
-      </w:r>
-      <w:r>
-        <w:rPr>
-          <w:rFonts w:ascii="Franklin Gothic Book" w:hAnsi="Franklin Gothic Book"/>
-          <w:color w:val="00B050"/>
-          <w:sz w:val="21"/>
-          <w:szCs w:val="21"/>
-        </w:rPr>
-        <w:tab/>
-      </w:r>
-      <w:r>
-        <w:rPr>
-          <w:rFonts w:ascii="Franklin Gothic Book" w:hAnsi="Franklin Gothic Book"/>
-          <w:sz w:val="21"/>
-          <w:szCs w:val="21"/>
-        </w:rPr>
-        <w:t>Home Credit &amp; Finance Bank, LLC</w:t>
-      </w:r>
-    </w:p>
-    <w:p>
-      <w:pPr>
-        <w:tabs>
-          <w:tab w:val="right" w:pos="9360"/>
-        </w:tabs>
-        <w:spacing w:before="60"/>
-        <w:jc w:val="both"/>
-        <w:rPr>
-          <w:rFonts w:ascii="Franklin Gothic Book" w:hAnsi="Franklin Gothic Book"/>
-          <w:i/>
-          <w:iCs/>
-          <w:sz w:val="21"/>
-          <w:szCs w:val="21"/>
-        </w:rPr>
-      </w:pPr>
-      <w:r>
-        <w:rPr>
-          <w:rFonts w:ascii="Franklin Gothic Book" w:hAnsi="Franklin Gothic Book"/>
-          <w:i/>
-          <w:iCs/>
-          <w:sz w:val="21"/>
-          <w:szCs w:val="21"/>
-        </w:rPr>
-        <w:t>Technical Scope: JMeter, Python 3</w:t>
-      </w:r>
-      <w:r>
-        <w:rPr>
-          <w:rFonts w:ascii="Franklin Gothic Book" w:hAnsi="Franklin Gothic Book"/>
-          <w:i/>
-          <w:iCs/>
-          <w:sz w:val="21"/>
-          <w:szCs w:val="21"/>
-        </w:rPr>
-        <w:t xml:space="preserve"> </w:t>
-      </w:r>
-    </w:p>
-    <w:p>
-      <w:pPr>
-        <w:tabs>
-          <w:tab w:val="left" w:pos="7170"/>
-        </w:tabs>
-        <w:spacing w:before="60"/>
-        <w:rPr>
-          <w:rFonts w:ascii="Franklin Gothic Book" w:hAnsi="Franklin Gothic Book"/>
-          <w:b/>
-          <w:sz w:val="20"/>
-          <w:szCs w:val="20"/>
-        </w:rPr>
-      </w:pPr>
-      <w:r>
-        <w:rPr>
-          <w:rFonts w:ascii="Franklin Gothic Book" w:hAnsi="Franklin Gothic Book"/>
-          <w:b/>
-          <w:sz w:val="20"/>
-          <w:szCs w:val="20"/>
-        </w:rPr>
-        <w:t>Key Achievements:</w:t>
+        <w:t>Demonstrated strong programming</w:t>
+      </w:r>
+      <w:r>
+        <w:rPr>
+          <w:rFonts w:ascii="Franklin Gothic Book" w:hAnsi="Franklin Gothic Book"/>
+          <w:sz w:val="21"/>
+          <w:szCs w:val="21"/>
+        </w:rPr>
+        <w:t xml:space="preserve"> skills building </w:t>
+      </w:r>
+      <w:r>
+        <w:rPr>
+          <w:rFonts w:ascii="Franklin Gothic Book" w:hAnsi="Franklin Gothic Book"/>
+          <w:sz w:val="21"/>
+          <w:szCs w:val="21"/>
+        </w:rPr>
+        <w:t xml:space="preserve">desktop WPF application using Intel RealSense camera </w:t>
+      </w:r>
+      <w:r>
+        <w:rPr>
+          <w:rFonts w:ascii="Franklin Gothic Book" w:hAnsi="Franklin Gothic Book"/>
+          <w:sz w:val="21"/>
+          <w:szCs w:val="21"/>
+        </w:rPr>
+        <w:t>and web-</w:t>
+      </w:r>
+      <w:r>
+        <w:rPr>
+          <w:rFonts w:ascii="Franklin Gothic Book" w:hAnsi="Franklin Gothic Book"/>
+          <w:sz w:val="21"/>
+          <w:szCs w:val="21"/>
+        </w:rPr>
+        <w:t xml:space="preserve">based admin panel using ASP.NET MVC and MS SQL Server. </w:t>
       </w:r>
     </w:p>
     <w:p>
@@ -2846,44 +2781,54 @@
           <w:sz w:val="21"/>
           <w:szCs w:val="21"/>
         </w:rPr>
-        <w:t>Minimized</w:t>
-      </w:r>
-      <w:r>
-        <w:rPr>
-          <w:rFonts w:ascii="Franklin Gothic Book" w:hAnsi="Franklin Gothic Book"/>
-          <w:sz w:val="21"/>
-          <w:szCs w:val="21"/>
-        </w:rPr>
-        <w:t xml:space="preserve"> performance lacks </w:t>
-      </w:r>
-      <w:r>
-        <w:rPr>
-          <w:rFonts w:ascii="Franklin Gothic Book" w:hAnsi="Franklin Gothic Book"/>
-          <w:sz w:val="21"/>
-          <w:szCs w:val="21"/>
-        </w:rPr>
-        <w:t xml:space="preserve">creating </w:t>
-      </w:r>
-      <w:r>
-        <w:rPr>
-          <w:rFonts w:ascii="Franklin Gothic Book" w:hAnsi="Franklin Gothic Book"/>
-          <w:sz w:val="21"/>
-          <w:szCs w:val="21"/>
-        </w:rPr>
-        <w:t>test plans for load-testing using JMeter</w:t>
-      </w:r>
-      <w:r>
-        <w:rPr>
-          <w:rFonts w:ascii="Franklin Gothic Book" w:hAnsi="Franklin Gothic Book"/>
-          <w:sz w:val="21"/>
-          <w:szCs w:val="21"/>
-        </w:rPr>
-        <w:t xml:space="preserve"> and scripts with Python 3 for log file analysis. </w:t>
-      </w:r>
-      <w:r>
-        <w:rPr>
-          <w:rFonts w:ascii="Franklin Gothic Book" w:hAnsi="Franklin Gothic Book"/>
-          <w:sz w:val="21"/>
+        <w:t xml:space="preserve">Created WCF </w:t>
+      </w:r>
+      <w:r>
+        <w:rPr>
+          <w:rFonts w:ascii="Franklin Gothic Book" w:hAnsi="Franklin Gothic Book"/>
+          <w:sz w:val="21"/>
+          <w:szCs w:val="21"/>
+        </w:rPr>
+        <w:t>Service for interaction between WPF application and web-based admin panel</w:t>
+      </w:r>
+      <w:r>
+        <w:rPr>
+          <w:rFonts w:ascii="Franklin Gothic Book" w:hAnsi="Franklin Gothic Book"/>
+          <w:sz w:val="21"/>
+          <w:szCs w:val="21"/>
+        </w:rPr>
+        <w:t xml:space="preserve"> for remote access.</w:t>
+      </w:r>
+    </w:p>
+    <w:p>
+      <w:pPr>
+        <w:tabs>
+          <w:tab w:val="right" w:pos="10440"/>
+        </w:tabs>
+        <w:spacing w:before="240"/>
+        <w:jc w:val="both"/>
+        <w:rPr>
+          <w:rFonts w:ascii="Franklin Gothic Book" w:hAnsi="Franklin Gothic Book"/>
+          <w:b/>
+          <w:color w:val="00B050"/>
+          <w:sz w:val="21"/>
+          <w:szCs w:val="21"/>
+        </w:rPr>
+      </w:pPr>
+      <w:r>
+        <w:rPr>
+          <w:rFonts w:ascii="Franklin Gothic Book" w:hAnsi="Franklin Gothic Book"/>
+          <w:b/>
+          <w:sz w:val="22"/>
+          <w:szCs w:val="21"/>
+        </w:rPr>
+        <w:t>Load Testing Engineer</w:t>
+      </w:r>
+      <w:r>
+        <w:rPr>
+          <w:rFonts w:ascii="Franklin Gothic Book" w:hAnsi="Franklin Gothic Book"/>
+          <w:bCs/>
+          <w:sz w:val="22"/>
           <w:szCs w:val="21"/>
         </w:rPr>
         <w:t xml:space="preserve"> </w:t>
@@ -2891,10 +2836,132 @@
       <w:r>
         <w:rPr>
           <w:rFonts w:ascii="Franklin Gothic Book" w:hAnsi="Franklin Gothic Book"/>
-          <w:sz w:val="21"/>
-          <w:szCs w:val="21"/>
-        </w:rPr>
-        <w:t xml:space="preserve">  </w:t>
+          <w:bCs/>
+          <w:sz w:val="21"/>
+          <w:szCs w:val="21"/>
+        </w:rPr>
+        <w:t>(</w:t>
+      </w:r>
+      <w:r>
+        <w:rPr>
+          <w:rFonts w:ascii="Franklin Gothic Book" w:hAnsi="Franklin Gothic Book"/>
+          <w:bCs/>
+          <w:sz w:val="21"/>
+          <w:szCs w:val="21"/>
+        </w:rPr>
+        <w:t>February</w:t>
+      </w:r>
+      <w:r>
+        <w:rPr>
+          <w:rFonts w:ascii="Franklin Gothic Book" w:hAnsi="Franklin Gothic Book"/>
+          <w:bCs/>
+          <w:sz w:val="21"/>
+          <w:szCs w:val="21"/>
+        </w:rPr>
+        <w:t xml:space="preserve"> 2016</w:t>
+      </w:r>
+      <w:r>
+        <w:rPr>
+          <w:rFonts w:ascii="Franklin Gothic Book" w:hAnsi="Franklin Gothic Book"/>
+          <w:bCs/>
+          <w:sz w:val="21"/>
+          <w:szCs w:val="21"/>
+        </w:rPr>
+        <w:t xml:space="preserve"> – May 2016</w:t>
+      </w:r>
+      <w:r>
+        <w:rPr>
+          <w:rFonts w:ascii="Franklin Gothic Book" w:hAnsi="Franklin Gothic Book"/>
+          <w:sz w:val="21"/>
+          <w:szCs w:val="21"/>
+        </w:rPr>
+        <w:t>)</w:t>
+      </w:r>
+      <w:r>
+        <w:rPr>
+          <w:rFonts w:ascii="Franklin Gothic Book" w:hAnsi="Franklin Gothic Book"/>
+          <w:color w:val="00B050"/>
+          <w:sz w:val="21"/>
+          <w:szCs w:val="21"/>
+        </w:rPr>
+        <w:tab/>
+      </w:r>
+      <w:r>
+        <w:rPr>
+          <w:rFonts w:ascii="Franklin Gothic Book" w:hAnsi="Franklin Gothic Book"/>
+          <w:sz w:val="21"/>
+          <w:szCs w:val="21"/>
+        </w:rPr>
+        <w:t>Home Credit &amp; Finance Bank, LLC</w:t>
+      </w:r>
+    </w:p>
+    <w:p>
+      <w:pPr>
+        <w:tabs>
+          <w:tab w:val="right" w:pos="9360"/>
+        </w:tabs>
+        <w:spacing w:before="60"/>
+        <w:jc w:val="both"/>
+        <w:rPr>
+          <w:rFonts w:ascii="Franklin Gothic Book" w:hAnsi="Franklin Gothic Book"/>
+          <w:i/>
+          <w:iCs/>
+          <w:sz w:val="21"/>
+          <w:szCs w:val="21"/>
+        </w:rPr>
+      </w:pPr>
+      <w:r>
+        <w:rPr>
+          <w:rFonts w:ascii="Franklin Gothic Book" w:hAnsi="Franklin Gothic Book"/>
+          <w:i/>
+          <w:iCs/>
+          <w:sz w:val="21"/>
+          <w:szCs w:val="21"/>
+        </w:rPr>
+        <w:t>Technical Scope: JMeter, Python 3</w:t>
+      </w:r>
+      <w:r>
+        <w:rPr>
+          <w:rFonts w:ascii="Franklin Gothic Book" w:hAnsi="Franklin Gothic Book"/>
+          <w:i/>
+          <w:iCs/>
+          <w:sz w:val="21"/>
+          <w:szCs w:val="21"/>
+        </w:rPr>
+        <w:t>, Oracle, Git</w:t>
+      </w:r>
+      <w:r>
+        <w:rPr>
+          <w:rFonts w:ascii="Franklin Gothic Book" w:hAnsi="Franklin Gothic Book"/>
+          <w:i/>
+          <w:iCs/>
+          <w:sz w:val="21"/>
+          <w:szCs w:val="21"/>
+        </w:rPr>
+        <w:t xml:space="preserve"> </w:t>
+      </w:r>
+    </w:p>
+    <w:p>
+      <w:pPr>
+        <w:tabs>
+          <w:tab w:val="left" w:pos="7170"/>
+        </w:tabs>
+        <w:spacing w:before="60"/>
+        <w:rPr>
+          <w:rFonts w:ascii="Franklin Gothic Book" w:hAnsi="Franklin Gothic Book"/>
+          <w:b/>
+          <w:sz w:val="20"/>
+          <w:szCs w:val="20"/>
+        </w:rPr>
+      </w:pPr>
+      <w:r>
+        <w:rPr>
+          <w:rFonts w:ascii="Franklin Gothic Book" w:hAnsi="Franklin Gothic Book"/>
+          <w:b/>
+          <w:sz w:val="20"/>
+          <w:szCs w:val="20"/>
+        </w:rPr>
+        <w:t>Key Achievements:</w:t>
       </w:r>
     </w:p>
     <w:p>
@@ -2922,7 +2989,39 @@
           <w:sz w:val="21"/>
           <w:szCs w:val="21"/>
         </w:rPr>
-        <w:t xml:space="preserve">Prepared sample data for test plans using the Oracle database. </w:t>
+        <w:t>Minimized</w:t>
+      </w:r>
+      <w:r>
+        <w:rPr>
+          <w:rFonts w:ascii="Franklin Gothic Book" w:hAnsi="Franklin Gothic Book"/>
+          <w:sz w:val="21"/>
+          <w:szCs w:val="21"/>
+        </w:rPr>
+        <w:t xml:space="preserve"> performance lacks </w:t>
+      </w:r>
+      <w:r>
+        <w:rPr>
+          <w:rFonts w:ascii="Franklin Gothic Book" w:hAnsi="Franklin Gothic Book"/>
+          <w:sz w:val="21"/>
+          <w:szCs w:val="21"/>
+        </w:rPr>
+        <w:t xml:space="preserve">creating </w:t>
+      </w:r>
+      <w:r>
+        <w:rPr>
+          <w:rFonts w:ascii="Franklin Gothic Book" w:hAnsi="Franklin Gothic Book"/>
+          <w:sz w:val="21"/>
+          <w:szCs w:val="21"/>
+        </w:rPr>
+        <w:t>test plans for load-testing using JMeter</w:t>
+      </w:r>
+      <w:r>
+        <w:rPr>
+          <w:rFonts w:ascii="Franklin Gothic Book" w:hAnsi="Franklin Gothic Book"/>
+          <w:sz w:val="21"/>
+          <w:szCs w:val="21"/>
+        </w:rPr>
+        <w:t xml:space="preserve"> and scripts with Python 3 for log file analysis. </w:t>
       </w:r>
       <w:r>
         <w:rPr>
@@ -2931,10 +3030,54 @@
           <w:szCs w:val="21"/>
         </w:rPr>
         <w:t xml:space="preserve"> </w:t>
+      </w:r>
+      <w:r>
+        <w:rPr>
+          <w:rFonts w:ascii="Franklin Gothic Book" w:hAnsi="Franklin Gothic Book"/>
+          <w:sz w:val="21"/>
+          <w:szCs w:val="21"/>
+        </w:rPr>
+        <w:t xml:space="preserve">  </w:t>
       </w:r>
     </w:p>
     <w:p>
       <w:pPr>
+        <w:numPr>
+          <w:ilvl w:val="0"/>
+          <w:numId w:val="21"/>
+        </w:numPr>
+        <w:tabs>
+          <w:tab w:val="clear" w:pos="360"/>
+          <w:tab w:val="num" w:pos="630"/>
+          <w:tab w:val="right" w:pos="9360"/>
+        </w:tabs>
+        <w:spacing w:before="120"/>
+        <w:ind w:left="633" w:hanging="259"/>
+        <w:rPr>
+          <w:rFonts w:ascii="Franklin Gothic Book" w:hAnsi="Franklin Gothic Book"/>
+          <w:sz w:val="21"/>
+          <w:szCs w:val="21"/>
+        </w:rPr>
+      </w:pPr>
+      <w:r>
+        <w:rPr>
+          <w:rFonts w:ascii="Franklin Gothic Book" w:hAnsi="Franklin Gothic Book"/>
+          <w:sz w:val="21"/>
+          <w:szCs w:val="21"/>
+        </w:rPr>
+        <w:t xml:space="preserve">Prepared sample data for test plans using the Oracle database. </w:t>
+      </w:r>
+      <w:r>
+        <w:rPr>
+          <w:rFonts w:ascii="Franklin Gothic Book" w:hAnsi="Franklin Gothic Book"/>
+          <w:sz w:val="21"/>
+          <w:szCs w:val="21"/>
+        </w:rPr>
+        <w:t xml:space="preserve"> </w:t>
+      </w:r>
+    </w:p>
+    <w:p>
+      <w:pPr>
         <w:tabs>
           <w:tab w:val="right" w:pos="10440"/>
         </w:tabs>
@@ -3106,7 +3249,27 @@
           <w:sz w:val="21"/>
           <w:szCs w:val="21"/>
         </w:rPr>
-        <w:t>C# .N</w:t>
+        <w:t>C#</w:t>
+      </w:r>
+      <w:r>
+        <w:rPr>
+          <w:rFonts w:ascii="Franklin Gothic Book" w:hAnsi="Franklin Gothic Book"/>
+          <w:i/>
+          <w:iCs/>
+          <w:sz w:val="21"/>
+          <w:szCs w:val="21"/>
+        </w:rPr>
+        <w:t>,</w:t>
+      </w:r>
+      <w:r>
+        <w:rPr>
+          <w:rFonts w:ascii="Franklin Gothic Book" w:hAnsi="Franklin Gothic Book"/>
+          <w:i/>
+          <w:iCs/>
+          <w:sz w:val="21"/>
+          <w:szCs w:val="21"/>
+        </w:rPr>
+        <w:t xml:space="preserve"> .N</w:t>
       </w:r>
       <w:r>
         <w:rPr>

</xml_diff>

<commit_message>
Updated Employment histiry and contacts
</commit_message>
<xml_diff>
--- a/docs/alex.velichkin.dev.docx
+++ b/docs/alex.velichkin.dev.docx
@@ -1,6 +1,6 @@
 
 <file path=word/document.xml><?xml version="1.0" encoding="utf-8"?>
-<w:document xmlns:wpc="http://schemas.microsoft.com/office/word/2010/wordprocessingCanvas" xmlns:cx="http://schemas.microsoft.com/office/drawing/2014/chartex" xmlns:cx1="http://schemas.microsoft.com/office/drawing/2015/9/8/chartex" xmlns:cx2="http://schemas.microsoft.com/office/drawing/2015/10/21/chartex" xmlns:cx3="http://schemas.microsoft.com/office/drawing/2016/5/9/chartex" xmlns:cx4="http://schemas.microsoft.com/office/drawing/2016/5/10/chartex" xmlns:cx5="http://schemas.microsoft.com/office/drawing/2016/5/11/chartex" xmlns:cx6="http://schemas.microsoft.com/office/drawing/2016/5/12/chartex" xmlns:cx7="http://schemas.microsoft.com/office/drawing/2016/5/13/chartex" xmlns:cx8="http://schemas.microsoft.com/office/drawing/2016/5/14/chartex" xmlns:mc="http://schemas.openxmlformats.org/markup-compatibility/2006" xmlns:aink="http://schemas.microsoft.com/office/drawing/2016/ink" xmlns:am3d="http://schemas.microsoft.com/office/drawing/2017/model3d" xmlns:o="urn:schemas-microsoft-com:office:office" xmlns:r="http://schemas.openxmlformats.org/officeDocument/2006/relationships" xmlns:m="http://schemas.openxmlformats.org/officeDocument/2006/math" xmlns:v="urn:schemas-microsoft-com:vml" xmlns:wp14="http://schemas.microsoft.com/office/word/2010/wordprocessingDrawing" xmlns:wp="http://schemas.openxmlformats.org/drawingml/2006/wordprocessingDrawing" xmlns:w10="urn:schemas-microsoft-com:office:word" xmlns:w="http://schemas.openxmlformats.org/wordprocessingml/2006/main" xmlns:w14="http://schemas.microsoft.com/office/word/2010/wordml" xmlns:w15="http://schemas.microsoft.com/office/word/2012/wordml" xmlns:w16cex="http://schemas.microsoft.com/office/word/2018/wordml/cex" xmlns:w16cid="http://schemas.microsoft.com/office/word/2016/wordml/cid" xmlns:w16="http://schemas.microsoft.com/office/word/2018/wordml" xmlns:w16se="http://schemas.microsoft.com/office/word/2015/wordml/symex" xmlns:wpg="http://schemas.microsoft.com/office/word/2010/wordprocessingGroup" xmlns:wpi="http://schemas.microsoft.com/office/word/2010/wordprocessingInk" xmlns:wne="http://schemas.microsoft.com/office/word/2006/wordml" xmlns:wps="http://schemas.microsoft.com/office/word/2010/wordprocessingShape" mc:Ignorable="w14 w15 w16se w16cid w16 w16cex wp14">
+<w:document xmlns:wpc="http://schemas.microsoft.com/office/word/2010/wordprocessingCanvas" xmlns:cx="http://schemas.microsoft.com/office/drawing/2014/chartex" xmlns:cx1="http://schemas.microsoft.com/office/drawing/2015/9/8/chartex" xmlns:cx2="http://schemas.microsoft.com/office/drawing/2015/10/21/chartex" xmlns:cx3="http://schemas.microsoft.com/office/drawing/2016/5/9/chartex" xmlns:cx4="http://schemas.microsoft.com/office/drawing/2016/5/10/chartex" xmlns:cx5="http://schemas.microsoft.com/office/drawing/2016/5/11/chartex" xmlns:cx6="http://schemas.microsoft.com/office/drawing/2016/5/12/chartex" xmlns:cx7="http://schemas.microsoft.com/office/drawing/2016/5/13/chartex" xmlns:cx8="http://schemas.microsoft.com/office/drawing/2016/5/14/chartex" xmlns:mc="http://schemas.openxmlformats.org/markup-compatibility/2006" xmlns:aink="http://schemas.microsoft.com/office/drawing/2016/ink" xmlns:am3d="http://schemas.microsoft.com/office/drawing/2017/model3d" xmlns:o="urn:schemas-microsoft-com:office:office" xmlns:oel="http://schemas.microsoft.com/office/2019/extlst" xmlns:r="http://schemas.openxmlformats.org/officeDocument/2006/relationships" xmlns:m="http://schemas.openxmlformats.org/officeDocument/2006/math" xmlns:v="urn:schemas-microsoft-com:vml" xmlns:wp14="http://schemas.microsoft.com/office/word/2010/wordprocessingDrawing" xmlns:wp="http://schemas.openxmlformats.org/drawingml/2006/wordprocessingDrawing" xmlns:w10="urn:schemas-microsoft-com:office:word" xmlns:w="http://schemas.openxmlformats.org/wordprocessingml/2006/main" xmlns:w14="http://schemas.microsoft.com/office/word/2010/wordml" xmlns:w15="http://schemas.microsoft.com/office/word/2012/wordml" xmlns:w16cex="http://schemas.microsoft.com/office/word/2018/wordml/cex" xmlns:w16cid="http://schemas.microsoft.com/office/word/2016/wordml/cid" xmlns:w16="http://schemas.microsoft.com/office/word/2018/wordml" xmlns:w16sdtdh="http://schemas.microsoft.com/office/word/2020/wordml/sdtdatahash" xmlns:w16se="http://schemas.microsoft.com/office/word/2015/wordml/symex" xmlns:wpg="http://schemas.microsoft.com/office/word/2010/wordprocessingGroup" xmlns:wpi="http://schemas.microsoft.com/office/word/2010/wordprocessingInk" xmlns:wne="http://schemas.microsoft.com/office/word/2006/wordml" xmlns:wps="http://schemas.microsoft.com/office/word/2010/wordprocessingShape" mc:Ignorable="w14 w15 w16se w16cid w16 w16cex w16sdtdh wp14">
   <w:body>
     <w:p>
       <w:pPr>
@@ -103,6 +103,90 @@
         <w:spacing w:after="60"/>
         <w:jc w:val="center"/>
         <w:rPr>
+          <w:rFonts w:ascii="Franklin Gothic Book" w:hAnsi="Franklin Gothic Book"/>
+          <w:sz w:val="21"/>
+          <w:szCs w:val="21"/>
+        </w:rPr>
+      </w:pPr>
+      <w:r>
+        <w:rPr>
+          <w:rFonts w:ascii="Franklin Gothic Book" w:hAnsi="Franklin Gothic Book"/>
+          <w:sz w:val="21"/>
+          <w:szCs w:val="21"/>
+        </w:rPr>
+        <w:t xml:space="preserve">A </w:t>
+      </w:r>
+      <w:proofErr w:type="spellStart"/>
+      <w:r>
+        <w:rPr>
+          <w:rFonts w:ascii="Franklin Gothic Book" w:hAnsi="Franklin Gothic Book"/>
+          <w:sz w:val="21"/>
+          <w:szCs w:val="21"/>
+        </w:rPr>
+        <w:t>Sofware</w:t>
+      </w:r>
+      <w:proofErr w:type="spellEnd"/>
+      <w:r>
+        <w:rPr>
+          <w:rFonts w:ascii="Franklin Gothic Book" w:hAnsi="Franklin Gothic Book"/>
+          <w:sz w:val="21"/>
+          <w:szCs w:val="21"/>
+        </w:rPr>
+        <w:t xml:space="preserve"> engineer with 10+ years of experience in designing web applications, maintaining performance, analyzing requirements and functionality.</w:t>
+      </w:r>
+    </w:p>
+    <w:p>
+      <w:pPr>
+        <w:pBdr>
+          <w:top w:val="single" w:sz="12" w:space="8" w:color="auto"/>
+        </w:pBdr>
+        <w:spacing w:after="60"/>
+        <w:jc w:val="center"/>
+        <w:rPr>
+          <w:rFonts w:ascii="Franklin Gothic Book" w:hAnsi="Franklin Gothic Book"/>
+          <w:sz w:val="21"/>
+          <w:szCs w:val="21"/>
+        </w:rPr>
+      </w:pPr>
+      <w:r>
+        <w:rPr>
+          <w:rFonts w:ascii="Franklin Gothic Book" w:hAnsi="Franklin Gothic Book"/>
+          <w:sz w:val="21"/>
+          <w:szCs w:val="21"/>
+        </w:rPr>
+        <w:t>I am an experienced in the back- (.NET, .NET Core) and front-end (Angular, jQuery) development, database management systems (MS SQL Server, PostgreSQL), and DevOps practices. I have an in-depth understanding of various design and architectural patterns/styles, APIs, popular web application frameworks and libraries.</w:t>
+      </w:r>
+    </w:p>
+    <w:p>
+      <w:pPr>
+        <w:pBdr>
+          <w:top w:val="single" w:sz="12" w:space="8" w:color="auto"/>
+        </w:pBdr>
+        <w:spacing w:after="60"/>
+        <w:jc w:val="center"/>
+        <w:rPr>
+          <w:rFonts w:ascii="Franklin Gothic Book" w:hAnsi="Franklin Gothic Book"/>
+          <w:sz w:val="21"/>
+          <w:szCs w:val="21"/>
+        </w:rPr>
+      </w:pPr>
+      <w:r>
+        <w:rPr>
+          <w:rFonts w:ascii="Franklin Gothic Book" w:hAnsi="Franklin Gothic Book"/>
+          <w:sz w:val="21"/>
+          <w:szCs w:val="21"/>
+        </w:rPr>
+        <w:t>With a strong knowledge of fundamental design principles for building a scalable application, I am an expert at delivering reliable and innovative strategies and solutions that enhance the performance of existing applications and drive business growth.</w:t>
+      </w:r>
+    </w:p>
+    <w:p>
+      <w:pPr>
+        <w:pBdr>
+          <w:top w:val="single" w:sz="12" w:space="8" w:color="auto"/>
+        </w:pBdr>
+        <w:spacing w:after="60"/>
+        <w:jc w:val="center"/>
+        <w:rPr>
           <w:rFonts w:ascii="Franklin Gothic Medium" w:hAnsi="Franklin Gothic Medium"/>
           <w:b/>
           <w:color w:val="0070C0"/>
@@ -116,41 +200,15 @@
           <w:sz w:val="21"/>
           <w:szCs w:val="21"/>
         </w:rPr>
-        <w:t xml:space="preserve">.Net developer offering </w:t>
-      </w:r>
-      <w:r>
-        <w:rPr>
-          <w:rFonts w:ascii="Franklin Gothic Book" w:hAnsi="Franklin Gothic Book"/>
-          <w:b/>
-          <w:bCs/>
-          <w:sz w:val="21"/>
-          <w:szCs w:val="21"/>
-        </w:rPr>
-        <w:t>8+</w:t>
-      </w:r>
-      <w:r>
-        <w:rPr>
-          <w:rFonts w:ascii="Franklin Gothic Book" w:hAnsi="Franklin Gothic Book"/>
-          <w:sz w:val="21"/>
-          <w:szCs w:val="21"/>
-        </w:rPr>
-        <w:t xml:space="preserve"> years of experience in leading small teams designing web, desktop, and mobile applications with a passion for .Net Core</w:t>
-      </w:r>
-      <w:r>
-        <w:rPr>
-          <w:rFonts w:ascii="Franklin Gothic Book" w:hAnsi="Franklin Gothic Book"/>
-          <w:sz w:val="21"/>
-          <w:szCs w:val="21"/>
-        </w:rPr>
-        <w:t>, Angular</w:t>
-      </w:r>
-      <w:r>
-        <w:rPr>
-          <w:rFonts w:ascii="Franklin Gothic Book" w:hAnsi="Franklin Gothic Book"/>
-          <w:sz w:val="21"/>
-          <w:szCs w:val="21"/>
-        </w:rPr>
-        <w:t xml:space="preserve"> and DevOps. Known as an expert at delivering reliable and innovative strategies and solutions that enhance the performance of existing applications and drive business growth. Talented communicator adept at collaborating with other stakeholders to ensure architecture is aligned with business requirements. </w:t>
+        <w:t>In addition, I can boast of solid leadership and mentorship experience. I am a great communicator adept at collaborating with other stakeholders to ensure the architecture is aligned with business requirements.</w:t>
+      </w:r>
+      <w:r>
+        <w:rPr>
+          <w:rFonts w:ascii="Franklin Gothic Book" w:hAnsi="Franklin Gothic Book"/>
+          <w:sz w:val="21"/>
+          <w:szCs w:val="21"/>
+        </w:rPr>
+        <w:t xml:space="preserve"> </w:t>
       </w:r>
     </w:p>
     <w:p>
@@ -283,6 +341,7 @@
           <w:szCs w:val="21"/>
         </w:rPr>
       </w:pPr>
+      <w:proofErr w:type="spellStart"/>
       <w:r>
         <w:rPr>
           <w:rFonts w:ascii="Franklin Gothic Book" w:hAnsi="Franklin Gothic Book"/>
@@ -290,16 +349,35 @@
           <w:sz w:val="22"/>
           <w:szCs w:val="21"/>
         </w:rPr>
-        <w:t xml:space="preserve">C# .Net Software Engineer </w:t>
+        <w:t>TeamLead</w:t>
+      </w:r>
+      <w:proofErr w:type="spellEnd"/>
+      <w:r>
+        <w:rPr>
+          <w:rFonts w:ascii="Franklin Gothic Book" w:hAnsi="Franklin Gothic Book"/>
+          <w:b/>
+          <w:sz w:val="22"/>
+          <w:szCs w:val="21"/>
+        </w:rPr>
+        <w:t>, Senior C# .Net Developer</w:t>
       </w:r>
       <w:r>
         <w:rPr>
           <w:rFonts w:ascii="Franklin Gothic Book" w:hAnsi="Franklin Gothic Book"/>
           <w:bCs/>
-          <w:sz w:val="21"/>
-          <w:szCs w:val="21"/>
-        </w:rPr>
-        <w:t>(2017</w:t>
+          <w:sz w:val="22"/>
+          <w:szCs w:val="21"/>
+        </w:rPr>
+        <w:t xml:space="preserve"> </w:t>
+      </w:r>
+      <w:r>
+        <w:rPr>
+          <w:rFonts w:ascii="Franklin Gothic Book" w:hAnsi="Franklin Gothic Book"/>
+          <w:bCs/>
+          <w:sz w:val="21"/>
+          <w:szCs w:val="21"/>
+        </w:rPr>
+        <w:t>(January 2022</w:t>
       </w:r>
       <w:r>
         <w:rPr>
@@ -324,72 +402,297 @@
           <w:sz w:val="21"/>
           <w:szCs w:val="21"/>
         </w:rPr>
-        <w:t>Toptal</w:t>
+        <w:t>Cendyn</w:t>
       </w:r>
       <w:proofErr w:type="spellEnd"/>
-      <w:r>
-        <w:rPr>
-          <w:rFonts w:ascii="Franklin Gothic Book" w:hAnsi="Franklin Gothic Book"/>
-          <w:sz w:val="21"/>
-          <w:szCs w:val="21"/>
-        </w:rPr>
-        <w:t xml:space="preserve"> clients</w:t>
-      </w:r>
     </w:p>
     <w:p>
       <w:pPr>
         <w:tabs>
           <w:tab w:val="right" w:pos="9360"/>
         </w:tabs>
+        <w:spacing w:before="120"/>
+        <w:jc w:val="both"/>
+        <w:rPr>
+          <w:rFonts w:ascii="Franklin Gothic Book" w:hAnsi="Franklin Gothic Book"/>
+          <w:i/>
+          <w:iCs/>
+          <w:sz w:val="21"/>
+          <w:szCs w:val="21"/>
+        </w:rPr>
+      </w:pPr>
+      <w:r>
+        <w:rPr>
+          <w:rFonts w:ascii="Franklin Gothic Book" w:hAnsi="Franklin Gothic Book"/>
+          <w:i/>
+          <w:iCs/>
+          <w:sz w:val="21"/>
+          <w:szCs w:val="21"/>
+        </w:rPr>
+        <w:t xml:space="preserve">Technical Scope: </w:t>
+      </w:r>
+      <w:r>
+        <w:rPr>
+          <w:rFonts w:ascii="Franklin Gothic Book" w:hAnsi="Franklin Gothic Book"/>
+          <w:i/>
+          <w:iCs/>
+          <w:sz w:val="21"/>
+          <w:szCs w:val="21"/>
+        </w:rPr>
+        <w:t>C#,</w:t>
+      </w:r>
+      <w:r>
+        <w:rPr>
+          <w:rFonts w:ascii="Franklin Gothic Book" w:hAnsi="Franklin Gothic Book"/>
+          <w:i/>
+          <w:iCs/>
+          <w:sz w:val="21"/>
+          <w:szCs w:val="21"/>
+        </w:rPr>
+        <w:t xml:space="preserve"> .Net Core, Dapper, </w:t>
+      </w:r>
+      <w:r>
+        <w:rPr>
+          <w:rFonts w:ascii="Franklin Gothic Book" w:hAnsi="Franklin Gothic Book"/>
+          <w:i/>
+          <w:iCs/>
+          <w:sz w:val="21"/>
+          <w:szCs w:val="21"/>
+        </w:rPr>
+        <w:t>MS SQL Server</w:t>
+      </w:r>
+      <w:r>
+        <w:rPr>
+          <w:rFonts w:ascii="Franklin Gothic Book" w:hAnsi="Franklin Gothic Book"/>
+          <w:i/>
+          <w:iCs/>
+          <w:sz w:val="21"/>
+          <w:szCs w:val="21"/>
+        </w:rPr>
+        <w:t xml:space="preserve">, </w:t>
+      </w:r>
+      <w:proofErr w:type="spellStart"/>
+      <w:r>
+        <w:rPr>
+          <w:rFonts w:ascii="Franklin Gothic Book" w:hAnsi="Franklin Gothic Book"/>
+          <w:i/>
+          <w:iCs/>
+          <w:sz w:val="21"/>
+          <w:szCs w:val="21"/>
+        </w:rPr>
+        <w:t>NUnit</w:t>
+      </w:r>
+      <w:proofErr w:type="spellEnd"/>
+      <w:r>
+        <w:rPr>
+          <w:rFonts w:ascii="Franklin Gothic Book" w:hAnsi="Franklin Gothic Book"/>
+          <w:i/>
+          <w:iCs/>
+          <w:sz w:val="21"/>
+          <w:szCs w:val="21"/>
+        </w:rPr>
+        <w:t xml:space="preserve">, </w:t>
+      </w:r>
+      <w:proofErr w:type="spellStart"/>
+      <w:r>
+        <w:rPr>
+          <w:rFonts w:ascii="Franklin Gothic Book" w:hAnsi="Franklin Gothic Book"/>
+          <w:i/>
+          <w:iCs/>
+          <w:sz w:val="21"/>
+          <w:szCs w:val="21"/>
+        </w:rPr>
+        <w:t>Moq</w:t>
+      </w:r>
+      <w:proofErr w:type="spellEnd"/>
+      <w:r>
+        <w:rPr>
+          <w:rFonts w:ascii="Franklin Gothic Book" w:hAnsi="Franklin Gothic Book"/>
+          <w:i/>
+          <w:iCs/>
+          <w:sz w:val="21"/>
+          <w:szCs w:val="21"/>
+        </w:rPr>
+        <w:t xml:space="preserve">, Vue.js, Git, </w:t>
+      </w:r>
+      <w:proofErr w:type="spellStart"/>
+      <w:r>
+        <w:rPr>
+          <w:rFonts w:ascii="Franklin Gothic Book" w:hAnsi="Franklin Gothic Book"/>
+          <w:i/>
+          <w:iCs/>
+          <w:sz w:val="21"/>
+          <w:szCs w:val="21"/>
+        </w:rPr>
+        <w:t>GitFlow</w:t>
+      </w:r>
+      <w:proofErr w:type="spellEnd"/>
+    </w:p>
+    <w:p>
+      <w:pPr>
+        <w:tabs>
+          <w:tab w:val="left" w:pos="7170"/>
+        </w:tabs>
         <w:spacing w:before="60"/>
-        <w:jc w:val="both"/>
-        <w:rPr>
-          <w:rFonts w:ascii="Franklin Gothic Book" w:hAnsi="Franklin Gothic Book"/>
-          <w:sz w:val="21"/>
-          <w:szCs w:val="21"/>
-        </w:rPr>
-      </w:pPr>
-      <w:r>
-        <w:rPr>
-          <w:rFonts w:ascii="Franklin Gothic Book" w:hAnsi="Franklin Gothic Book"/>
-          <w:sz w:val="21"/>
-          <w:szCs w:val="21"/>
-        </w:rPr>
-        <w:t>Develop, document, test, and debug new and existing software systems and applications</w:t>
-      </w:r>
-      <w:r>
-        <w:rPr>
-          <w:rFonts w:ascii="Franklin Gothic Book" w:hAnsi="Franklin Gothic Book"/>
-          <w:sz w:val="21"/>
-          <w:szCs w:val="21"/>
-        </w:rPr>
-        <w:t xml:space="preserve"> for </w:t>
-      </w:r>
-      <w:proofErr w:type="spellStart"/>
-      <w:r>
-        <w:rPr>
-          <w:rFonts w:ascii="Franklin Gothic Book" w:hAnsi="Franklin Gothic Book"/>
-          <w:sz w:val="21"/>
-          <w:szCs w:val="21"/>
-        </w:rPr>
-        <w:t>Toptal</w:t>
-      </w:r>
-      <w:proofErr w:type="spellEnd"/>
-      <w:r>
-        <w:rPr>
-          <w:rFonts w:ascii="Franklin Gothic Book" w:hAnsi="Franklin Gothic Book"/>
-          <w:sz w:val="21"/>
-          <w:szCs w:val="21"/>
-        </w:rPr>
-        <w:t xml:space="preserve"> clients</w:t>
-      </w:r>
-      <w:r>
-        <w:rPr>
-          <w:rFonts w:ascii="Franklin Gothic Book" w:hAnsi="Franklin Gothic Book"/>
-          <w:sz w:val="21"/>
-          <w:szCs w:val="21"/>
-        </w:rPr>
-        <w:t>. Design major aspects of application architecture including components such as interface, middleware, and infrastructure. Extend technical leadership to application development team ensuring uniformity of enterprise-wide application design standards.</w:t>
+        <w:rPr>
+          <w:rFonts w:ascii="Franklin Gothic Book" w:hAnsi="Franklin Gothic Book"/>
+          <w:b/>
+          <w:i/>
+          <w:iCs/>
+          <w:sz w:val="20"/>
+          <w:szCs w:val="20"/>
+        </w:rPr>
+      </w:pPr>
+      <w:r>
+        <w:rPr>
+          <w:rFonts w:ascii="Franklin Gothic Book" w:hAnsi="Franklin Gothic Book"/>
+          <w:b/>
+          <w:i/>
+          <w:iCs/>
+          <w:sz w:val="20"/>
+          <w:szCs w:val="20"/>
+        </w:rPr>
+        <w:t>Key Achievements:</w:t>
+      </w:r>
+    </w:p>
+    <w:p>
+      <w:pPr>
+        <w:numPr>
+          <w:ilvl w:val="0"/>
+          <w:numId w:val="7"/>
+        </w:numPr>
+        <w:tabs>
+          <w:tab w:val="clear" w:pos="360"/>
+          <w:tab w:val="num" w:pos="630"/>
+          <w:tab w:val="right" w:pos="9360"/>
+        </w:tabs>
+        <w:spacing w:before="120"/>
+        <w:ind w:left="633" w:hanging="259"/>
+        <w:rPr>
+          <w:rFonts w:ascii="Franklin Gothic Book" w:hAnsi="Franklin Gothic Book"/>
+          <w:sz w:val="21"/>
+          <w:szCs w:val="21"/>
+        </w:rPr>
+      </w:pPr>
+      <w:r>
+        <w:rPr>
+          <w:rFonts w:ascii="Franklin Gothic Book" w:hAnsi="Franklin Gothic Book"/>
+          <w:sz w:val="21"/>
+          <w:szCs w:val="21"/>
+        </w:rPr>
+        <w:t>Leading back-end team of 3-4 developers. Communicating with front-end team about architecture and data flow.</w:t>
+      </w:r>
+    </w:p>
+    <w:p>
+      <w:pPr>
+        <w:numPr>
+          <w:ilvl w:val="0"/>
+          <w:numId w:val="7"/>
+        </w:numPr>
+        <w:tabs>
+          <w:tab w:val="clear" w:pos="360"/>
+          <w:tab w:val="num" w:pos="630"/>
+          <w:tab w:val="right" w:pos="9360"/>
+        </w:tabs>
+        <w:spacing w:before="120"/>
+        <w:ind w:left="633" w:hanging="259"/>
+        <w:rPr>
+          <w:rFonts w:ascii="Franklin Gothic Book" w:hAnsi="Franklin Gothic Book"/>
+          <w:sz w:val="21"/>
+          <w:szCs w:val="21"/>
+        </w:rPr>
+      </w:pPr>
+      <w:r>
+        <w:rPr>
+          <w:rFonts w:ascii="Franklin Gothic Book" w:hAnsi="Franklin Gothic Book"/>
+          <w:sz w:val="21"/>
+          <w:szCs w:val="21"/>
+        </w:rPr>
+        <w:t>Participation in the application of SCRUM practices in the team. Communicating with PO, PM, SM for business requirements clarification, sprint planning, estimating of tasks and user stories.</w:t>
+      </w:r>
+    </w:p>
+    <w:p>
+      <w:pPr>
+        <w:numPr>
+          <w:ilvl w:val="0"/>
+          <w:numId w:val="7"/>
+        </w:numPr>
+        <w:tabs>
+          <w:tab w:val="clear" w:pos="360"/>
+          <w:tab w:val="num" w:pos="630"/>
+          <w:tab w:val="right" w:pos="9360"/>
+        </w:tabs>
+        <w:spacing w:before="120"/>
+        <w:ind w:left="633" w:hanging="259"/>
+        <w:rPr>
+          <w:rFonts w:ascii="Franklin Gothic Book" w:hAnsi="Franklin Gothic Book"/>
+          <w:sz w:val="21"/>
+          <w:szCs w:val="21"/>
+        </w:rPr>
+      </w:pPr>
+      <w:r>
+        <w:rPr>
+          <w:rFonts w:ascii="Franklin Gothic Book" w:hAnsi="Franklin Gothic Book"/>
+          <w:sz w:val="21"/>
+          <w:szCs w:val="21"/>
+        </w:rPr>
+        <w:t>Analyze and investigation of existing Legacy Web app (ASP.Net), Legacy desktop app (C++), Python scripts.</w:t>
+      </w:r>
+    </w:p>
+    <w:p>
+      <w:pPr>
+        <w:numPr>
+          <w:ilvl w:val="0"/>
+          <w:numId w:val="7"/>
+        </w:numPr>
+        <w:tabs>
+          <w:tab w:val="clear" w:pos="360"/>
+          <w:tab w:val="num" w:pos="630"/>
+          <w:tab w:val="right" w:pos="9360"/>
+        </w:tabs>
+        <w:spacing w:before="120"/>
+        <w:ind w:left="633" w:hanging="259"/>
+        <w:rPr>
+          <w:rFonts w:ascii="Franklin Gothic Book" w:hAnsi="Franklin Gothic Book"/>
+          <w:sz w:val="21"/>
+          <w:szCs w:val="21"/>
+        </w:rPr>
+      </w:pPr>
+      <w:r>
+        <w:rPr>
+          <w:rFonts w:ascii="Franklin Gothic Book" w:hAnsi="Franklin Gothic Book"/>
+          <w:sz w:val="21"/>
+          <w:szCs w:val="21"/>
+        </w:rPr>
+        <w:t>Re-implementing business logics in new stack of technologies: .Net Core + Dapper + Vue.js.</w:t>
+      </w:r>
+    </w:p>
+    <w:p>
+      <w:pPr>
+        <w:numPr>
+          <w:ilvl w:val="0"/>
+          <w:numId w:val="7"/>
+        </w:numPr>
+        <w:tabs>
+          <w:tab w:val="clear" w:pos="360"/>
+          <w:tab w:val="num" w:pos="630"/>
+          <w:tab w:val="right" w:pos="9360"/>
+        </w:tabs>
+        <w:spacing w:before="120"/>
+        <w:ind w:left="633" w:hanging="259"/>
+        <w:rPr>
+          <w:rFonts w:ascii="Franklin Gothic Book" w:hAnsi="Franklin Gothic Book"/>
+          <w:sz w:val="21"/>
+          <w:szCs w:val="21"/>
+        </w:rPr>
+      </w:pPr>
+      <w:r>
+        <w:rPr>
+          <w:rFonts w:ascii="Franklin Gothic Book" w:hAnsi="Franklin Gothic Book"/>
+          <w:sz w:val="21"/>
+          <w:szCs w:val="21"/>
+        </w:rPr>
+        <w:t>Communicating with the DevOps team to build CI/CD pipelines in Azure DevOps for front-end and back-end applications.</w:t>
       </w:r>
     </w:p>
     <w:p>
@@ -406,6 +709,7 @@
           <w:szCs w:val="21"/>
         </w:rPr>
       </w:pPr>
+      <w:proofErr w:type="spellStart"/>
       <w:r>
         <w:rPr>
           <w:rFonts w:ascii="Franklin Gothic Book" w:hAnsi="Franklin Gothic Book"/>
@@ -413,8 +717,9 @@
           <w:sz w:val="22"/>
           <w:szCs w:val="21"/>
         </w:rPr>
-        <w:t>Senior</w:t>
-      </w:r>
+        <w:t>TeamLead</w:t>
+      </w:r>
+      <w:proofErr w:type="spellEnd"/>
       <w:r>
         <w:rPr>
           <w:rFonts w:ascii="Franklin Gothic Book" w:hAnsi="Franklin Gothic Book"/>
@@ -422,8 +727,426 @@
           <w:sz w:val="22"/>
           <w:szCs w:val="21"/>
         </w:rPr>
+        <w:t>, Senior C# .Net Developer</w:t>
+      </w:r>
+      <w:r>
+        <w:rPr>
+          <w:rFonts w:ascii="Franklin Gothic Book" w:hAnsi="Franklin Gothic Book"/>
+          <w:bCs/>
+          <w:sz w:val="22"/>
+          <w:szCs w:val="21"/>
+        </w:rPr>
         <w:t xml:space="preserve"> </w:t>
       </w:r>
+      <w:r>
+        <w:rPr>
+          <w:rFonts w:ascii="Franklin Gothic Book" w:hAnsi="Franklin Gothic Book"/>
+          <w:bCs/>
+          <w:sz w:val="21"/>
+          <w:szCs w:val="21"/>
+        </w:rPr>
+        <w:t>(December 2020</w:t>
+      </w:r>
+      <w:r>
+        <w:rPr>
+          <w:rFonts w:ascii="Franklin Gothic Book" w:hAnsi="Franklin Gothic Book"/>
+          <w:sz w:val="21"/>
+          <w:szCs w:val="21"/>
+        </w:rPr>
+        <w:t xml:space="preserve"> – January 2022) </w:t>
+      </w:r>
+      <w:r>
+        <w:rPr>
+          <w:rFonts w:ascii="Franklin Gothic Book" w:hAnsi="Franklin Gothic Book"/>
+          <w:sz w:val="21"/>
+          <w:szCs w:val="21"/>
+        </w:rPr>
+        <w:tab/>
+      </w:r>
+      <w:proofErr w:type="spellStart"/>
+      <w:r>
+        <w:rPr>
+          <w:rFonts w:ascii="Franklin Gothic Book" w:hAnsi="Franklin Gothic Book"/>
+          <w:sz w:val="21"/>
+          <w:szCs w:val="21"/>
+        </w:rPr>
+        <w:t>Trademarkia</w:t>
+      </w:r>
+      <w:proofErr w:type="spellEnd"/>
+    </w:p>
+    <w:p>
+      <w:pPr>
+        <w:tabs>
+          <w:tab w:val="right" w:pos="9360"/>
+        </w:tabs>
+        <w:spacing w:before="120"/>
+        <w:jc w:val="both"/>
+        <w:rPr>
+          <w:rFonts w:ascii="Franklin Gothic Book" w:hAnsi="Franklin Gothic Book"/>
+          <w:i/>
+          <w:iCs/>
+          <w:sz w:val="21"/>
+          <w:szCs w:val="21"/>
+        </w:rPr>
+      </w:pPr>
+      <w:r>
+        <w:rPr>
+          <w:rFonts w:ascii="Franklin Gothic Book" w:hAnsi="Franklin Gothic Book"/>
+          <w:i/>
+          <w:iCs/>
+          <w:sz w:val="21"/>
+          <w:szCs w:val="21"/>
+        </w:rPr>
+        <w:t xml:space="preserve">Technical Scope: </w:t>
+      </w:r>
+      <w:r>
+        <w:rPr>
+          <w:rFonts w:ascii="Franklin Gothic Book" w:hAnsi="Franklin Gothic Book"/>
+          <w:i/>
+          <w:iCs/>
+          <w:sz w:val="21"/>
+          <w:szCs w:val="21"/>
+        </w:rPr>
+        <w:t>C#,</w:t>
+      </w:r>
+      <w:r>
+        <w:rPr>
+          <w:rFonts w:ascii="Franklin Gothic Book" w:hAnsi="Franklin Gothic Book"/>
+          <w:i/>
+          <w:iCs/>
+          <w:sz w:val="21"/>
+          <w:szCs w:val="21"/>
+        </w:rPr>
+        <w:t xml:space="preserve"> ASP.NET Web Forms, </w:t>
+      </w:r>
+      <w:r>
+        <w:rPr>
+          <w:rFonts w:ascii="Franklin Gothic Book" w:hAnsi="Franklin Gothic Book"/>
+          <w:i/>
+          <w:iCs/>
+          <w:sz w:val="21"/>
+          <w:szCs w:val="21"/>
+        </w:rPr>
+        <w:t>.N</w:t>
+      </w:r>
+      <w:r>
+        <w:rPr>
+          <w:rFonts w:ascii="Franklin Gothic Book" w:hAnsi="Franklin Gothic Book"/>
+          <w:i/>
+          <w:iCs/>
+          <w:sz w:val="21"/>
+          <w:szCs w:val="21"/>
+        </w:rPr>
+        <w:t>et</w:t>
+      </w:r>
+      <w:r>
+        <w:rPr>
+          <w:rFonts w:ascii="Franklin Gothic Book" w:hAnsi="Franklin Gothic Book"/>
+          <w:i/>
+          <w:iCs/>
+          <w:sz w:val="21"/>
+          <w:szCs w:val="21"/>
+        </w:rPr>
+        <w:t xml:space="preserve"> </w:t>
+      </w:r>
+      <w:r>
+        <w:rPr>
+          <w:rFonts w:ascii="Franklin Gothic Book" w:hAnsi="Franklin Gothic Book"/>
+          <w:i/>
+          <w:iCs/>
+          <w:sz w:val="21"/>
+          <w:szCs w:val="21"/>
+        </w:rPr>
+        <w:t>Core Web API, DevExpress</w:t>
+      </w:r>
+      <w:r>
+        <w:rPr>
+          <w:rFonts w:ascii="Franklin Gothic Book" w:hAnsi="Franklin Gothic Book"/>
+          <w:i/>
+          <w:iCs/>
+          <w:sz w:val="21"/>
+          <w:szCs w:val="21"/>
+        </w:rPr>
+        <w:t>, Entity Framework</w:t>
+      </w:r>
+      <w:r>
+        <w:rPr>
+          <w:rFonts w:ascii="Franklin Gothic Book" w:hAnsi="Franklin Gothic Book"/>
+          <w:i/>
+          <w:iCs/>
+          <w:sz w:val="21"/>
+          <w:szCs w:val="21"/>
+        </w:rPr>
+        <w:t xml:space="preserve"> 6</w:t>
+      </w:r>
+      <w:r>
+        <w:rPr>
+          <w:rFonts w:ascii="Franklin Gothic Book" w:hAnsi="Franklin Gothic Book"/>
+          <w:i/>
+          <w:iCs/>
+          <w:sz w:val="21"/>
+          <w:szCs w:val="21"/>
+        </w:rPr>
+        <w:t>,</w:t>
+      </w:r>
+      <w:r>
+        <w:rPr>
+          <w:rFonts w:ascii="Franklin Gothic Book" w:hAnsi="Franklin Gothic Book"/>
+          <w:i/>
+          <w:iCs/>
+          <w:sz w:val="21"/>
+          <w:szCs w:val="21"/>
+        </w:rPr>
+        <w:t xml:space="preserve"> Dapper, </w:t>
+      </w:r>
+      <w:r>
+        <w:rPr>
+          <w:rFonts w:ascii="Franklin Gothic Book" w:hAnsi="Franklin Gothic Book"/>
+          <w:i/>
+          <w:iCs/>
+          <w:sz w:val="21"/>
+          <w:szCs w:val="21"/>
+        </w:rPr>
+        <w:t>MS SQL Server</w:t>
+      </w:r>
+      <w:r>
+        <w:rPr>
+          <w:rFonts w:ascii="Franklin Gothic Book" w:hAnsi="Franklin Gothic Book"/>
+          <w:i/>
+          <w:iCs/>
+          <w:sz w:val="21"/>
+          <w:szCs w:val="21"/>
+        </w:rPr>
+        <w:t>, jQuery, Git, Azure DevOps</w:t>
+      </w:r>
+    </w:p>
+    <w:p>
+      <w:pPr>
+        <w:tabs>
+          <w:tab w:val="left" w:pos="7170"/>
+        </w:tabs>
+        <w:spacing w:before="60"/>
+        <w:rPr>
+          <w:rFonts w:ascii="Franklin Gothic Book" w:hAnsi="Franklin Gothic Book"/>
+          <w:b/>
+          <w:i/>
+          <w:iCs/>
+          <w:sz w:val="20"/>
+          <w:szCs w:val="20"/>
+        </w:rPr>
+      </w:pPr>
+      <w:r>
+        <w:rPr>
+          <w:rFonts w:ascii="Franklin Gothic Book" w:hAnsi="Franklin Gothic Book"/>
+          <w:b/>
+          <w:i/>
+          <w:iCs/>
+          <w:sz w:val="20"/>
+          <w:szCs w:val="20"/>
+        </w:rPr>
+        <w:t>Key Achievements:</w:t>
+      </w:r>
+    </w:p>
+    <w:p>
+      <w:pPr>
+        <w:numPr>
+          <w:ilvl w:val="0"/>
+          <w:numId w:val="7"/>
+        </w:numPr>
+        <w:tabs>
+          <w:tab w:val="clear" w:pos="360"/>
+          <w:tab w:val="num" w:pos="630"/>
+          <w:tab w:val="right" w:pos="9360"/>
+        </w:tabs>
+        <w:spacing w:before="120"/>
+        <w:ind w:left="633" w:hanging="259"/>
+        <w:rPr>
+          <w:rFonts w:ascii="Franklin Gothic Book" w:hAnsi="Franklin Gothic Book"/>
+          <w:sz w:val="21"/>
+          <w:szCs w:val="21"/>
+        </w:rPr>
+      </w:pPr>
+      <w:r>
+        <w:rPr>
+          <w:rFonts w:ascii="Franklin Gothic Book" w:hAnsi="Franklin Gothic Book"/>
+          <w:sz w:val="21"/>
+          <w:szCs w:val="21"/>
+        </w:rPr>
+        <w:t>Set up development and testing environments for existing web application and configured CI/CD pipelines using Azure DevOps.</w:t>
+      </w:r>
+    </w:p>
+    <w:p>
+      <w:pPr>
+        <w:numPr>
+          <w:ilvl w:val="0"/>
+          <w:numId w:val="7"/>
+        </w:numPr>
+        <w:tabs>
+          <w:tab w:val="clear" w:pos="360"/>
+          <w:tab w:val="num" w:pos="630"/>
+          <w:tab w:val="right" w:pos="9360"/>
+        </w:tabs>
+        <w:spacing w:before="120"/>
+        <w:ind w:left="633" w:hanging="259"/>
+        <w:rPr>
+          <w:rFonts w:ascii="Franklin Gothic Book" w:hAnsi="Franklin Gothic Book"/>
+          <w:sz w:val="21"/>
+          <w:szCs w:val="21"/>
+        </w:rPr>
+      </w:pPr>
+      <w:r>
+        <w:rPr>
+          <w:rFonts w:ascii="Franklin Gothic Book" w:hAnsi="Franklin Gothic Book"/>
+          <w:sz w:val="21"/>
+          <w:szCs w:val="21"/>
+        </w:rPr>
+        <w:t>Integrated Facebook, Google &amp; Amazon Login APIs to the web application.</w:t>
+      </w:r>
+    </w:p>
+    <w:p>
+      <w:pPr>
+        <w:numPr>
+          <w:ilvl w:val="0"/>
+          <w:numId w:val="7"/>
+        </w:numPr>
+        <w:tabs>
+          <w:tab w:val="clear" w:pos="360"/>
+          <w:tab w:val="num" w:pos="630"/>
+          <w:tab w:val="right" w:pos="9360"/>
+        </w:tabs>
+        <w:spacing w:before="120"/>
+        <w:ind w:left="633" w:hanging="259"/>
+        <w:rPr>
+          <w:rFonts w:ascii="Franklin Gothic Book" w:hAnsi="Franklin Gothic Book"/>
+          <w:sz w:val="21"/>
+          <w:szCs w:val="21"/>
+        </w:rPr>
+      </w:pPr>
+      <w:r>
+        <w:rPr>
+          <w:rFonts w:ascii="Franklin Gothic Book" w:hAnsi="Franklin Gothic Book"/>
+          <w:sz w:val="21"/>
+          <w:szCs w:val="21"/>
+        </w:rPr>
+        <w:t xml:space="preserve">Integrated Stripe payment API and </w:t>
+      </w:r>
+      <w:proofErr w:type="spellStart"/>
+      <w:r>
+        <w:rPr>
+          <w:rFonts w:ascii="Franklin Gothic Book" w:hAnsi="Franklin Gothic Book"/>
+          <w:sz w:val="21"/>
+          <w:szCs w:val="21"/>
+        </w:rPr>
+        <w:t>Paypal</w:t>
+      </w:r>
+      <w:proofErr w:type="spellEnd"/>
+      <w:r>
+        <w:rPr>
+          <w:rFonts w:ascii="Franklin Gothic Book" w:hAnsi="Franklin Gothic Book"/>
+          <w:sz w:val="21"/>
+          <w:szCs w:val="21"/>
+        </w:rPr>
+        <w:t xml:space="preserve"> Payment API into web application.</w:t>
+      </w:r>
+    </w:p>
+    <w:p>
+      <w:pPr>
+        <w:numPr>
+          <w:ilvl w:val="0"/>
+          <w:numId w:val="7"/>
+        </w:numPr>
+        <w:tabs>
+          <w:tab w:val="clear" w:pos="360"/>
+          <w:tab w:val="num" w:pos="630"/>
+          <w:tab w:val="right" w:pos="9360"/>
+        </w:tabs>
+        <w:spacing w:before="120"/>
+        <w:ind w:left="633" w:hanging="259"/>
+        <w:rPr>
+          <w:rFonts w:ascii="Franklin Gothic Book" w:hAnsi="Franklin Gothic Book"/>
+          <w:sz w:val="21"/>
+          <w:szCs w:val="21"/>
+        </w:rPr>
+      </w:pPr>
+      <w:r>
+        <w:rPr>
+          <w:rFonts w:ascii="Franklin Gothic Book" w:hAnsi="Franklin Gothic Book"/>
+          <w:sz w:val="21"/>
+          <w:szCs w:val="21"/>
+        </w:rPr>
+        <w:t>Participated in development of .Net Core -based API for Xamarin application.</w:t>
+      </w:r>
+    </w:p>
+    <w:p>
+      <w:pPr>
+        <w:numPr>
+          <w:ilvl w:val="0"/>
+          <w:numId w:val="7"/>
+        </w:numPr>
+        <w:tabs>
+          <w:tab w:val="clear" w:pos="360"/>
+          <w:tab w:val="num" w:pos="630"/>
+          <w:tab w:val="right" w:pos="9360"/>
+        </w:tabs>
+        <w:spacing w:before="120"/>
+        <w:ind w:left="633" w:hanging="259"/>
+        <w:rPr>
+          <w:rFonts w:ascii="Franklin Gothic Book" w:hAnsi="Franklin Gothic Book"/>
+          <w:sz w:val="21"/>
+          <w:szCs w:val="21"/>
+        </w:rPr>
+      </w:pPr>
+      <w:r>
+        <w:rPr>
+          <w:rFonts w:ascii="Franklin Gothic Book" w:hAnsi="Franklin Gothic Book"/>
+          <w:sz w:val="21"/>
+          <w:szCs w:val="21"/>
+        </w:rPr>
+        <w:t>Improved MS SQL Server database performance.</w:t>
+      </w:r>
+    </w:p>
+    <w:p>
+      <w:pPr>
+        <w:numPr>
+          <w:ilvl w:val="0"/>
+          <w:numId w:val="7"/>
+        </w:numPr>
+        <w:tabs>
+          <w:tab w:val="clear" w:pos="360"/>
+          <w:tab w:val="num" w:pos="630"/>
+          <w:tab w:val="right" w:pos="9360"/>
+        </w:tabs>
+        <w:spacing w:before="120"/>
+        <w:ind w:left="633" w:hanging="259"/>
+        <w:rPr>
+          <w:rFonts w:ascii="Franklin Gothic Book" w:hAnsi="Franklin Gothic Book"/>
+          <w:sz w:val="21"/>
+          <w:szCs w:val="21"/>
+        </w:rPr>
+      </w:pPr>
+      <w:r>
+        <w:rPr>
+          <w:rFonts w:ascii="Franklin Gothic Book" w:hAnsi="Franklin Gothic Book"/>
+          <w:sz w:val="21"/>
+          <w:szCs w:val="21"/>
+        </w:rPr>
+        <w:t>Implemented features with high business value. Fixed bugs in web application, background services, database scripts.</w:t>
+      </w:r>
+    </w:p>
+    <w:p>
+      <w:pPr>
+        <w:tabs>
+          <w:tab w:val="right" w:pos="10440"/>
+        </w:tabs>
+        <w:spacing w:before="360"/>
+        <w:jc w:val="both"/>
+        <w:rPr>
+          <w:rFonts w:ascii="Franklin Gothic Book" w:hAnsi="Franklin Gothic Book"/>
+          <w:b/>
+          <w:sz w:val="21"/>
+          <w:szCs w:val="21"/>
+        </w:rPr>
+      </w:pPr>
       <w:r>
         <w:rPr>
           <w:rFonts w:ascii="Franklin Gothic Book" w:hAnsi="Franklin Gothic Book"/>
@@ -431,8 +1154,488 @@
           <w:sz w:val="22"/>
           <w:szCs w:val="21"/>
         </w:rPr>
-        <w:t>C# .N</w:t>
-      </w:r>
+        <w:t>Senior C# .Net Developer</w:t>
+      </w:r>
+      <w:r>
+        <w:rPr>
+          <w:rFonts w:ascii="Franklin Gothic Book" w:hAnsi="Franklin Gothic Book"/>
+          <w:bCs/>
+          <w:sz w:val="22"/>
+          <w:szCs w:val="21"/>
+        </w:rPr>
+        <w:t xml:space="preserve"> </w:t>
+      </w:r>
+      <w:r>
+        <w:rPr>
+          <w:rFonts w:ascii="Franklin Gothic Book" w:hAnsi="Franklin Gothic Book"/>
+          <w:bCs/>
+          <w:sz w:val="21"/>
+          <w:szCs w:val="21"/>
+        </w:rPr>
+        <w:t>(July 2020</w:t>
+      </w:r>
+      <w:r>
+        <w:rPr>
+          <w:rFonts w:ascii="Franklin Gothic Book" w:hAnsi="Franklin Gothic Book"/>
+          <w:sz w:val="21"/>
+          <w:szCs w:val="21"/>
+        </w:rPr>
+        <w:t xml:space="preserve"> – November 2020) </w:t>
+      </w:r>
+      <w:r>
+        <w:rPr>
+          <w:rFonts w:ascii="Franklin Gothic Book" w:hAnsi="Franklin Gothic Book"/>
+          <w:sz w:val="21"/>
+          <w:szCs w:val="21"/>
+        </w:rPr>
+        <w:tab/>
+        <w:t xml:space="preserve">ABL Vue (via </w:t>
+      </w:r>
+      <w:proofErr w:type="spellStart"/>
+      <w:r>
+        <w:rPr>
+          <w:rFonts w:ascii="Franklin Gothic Book" w:hAnsi="Franklin Gothic Book"/>
+          <w:sz w:val="21"/>
+          <w:szCs w:val="21"/>
+        </w:rPr>
+        <w:t>Toptal</w:t>
+      </w:r>
+      <w:proofErr w:type="spellEnd"/>
+      <w:r>
+        <w:rPr>
+          <w:rFonts w:ascii="Franklin Gothic Book" w:hAnsi="Franklin Gothic Book"/>
+          <w:sz w:val="21"/>
+          <w:szCs w:val="21"/>
+        </w:rPr>
+        <w:t>)</w:t>
+      </w:r>
+    </w:p>
+    <w:p>
+      <w:pPr>
+        <w:tabs>
+          <w:tab w:val="right" w:pos="9360"/>
+        </w:tabs>
+        <w:spacing w:before="120"/>
+        <w:jc w:val="both"/>
+        <w:rPr>
+          <w:rFonts w:ascii="Franklin Gothic Book" w:hAnsi="Franklin Gothic Book"/>
+          <w:i/>
+          <w:iCs/>
+          <w:sz w:val="21"/>
+          <w:szCs w:val="21"/>
+        </w:rPr>
+      </w:pPr>
+      <w:r>
+        <w:rPr>
+          <w:rFonts w:ascii="Franklin Gothic Book" w:hAnsi="Franklin Gothic Book"/>
+          <w:i/>
+          <w:iCs/>
+          <w:sz w:val="21"/>
+          <w:szCs w:val="21"/>
+        </w:rPr>
+        <w:t xml:space="preserve">Technical Scope: </w:t>
+      </w:r>
+      <w:r>
+        <w:rPr>
+          <w:rFonts w:ascii="Franklin Gothic Book" w:hAnsi="Franklin Gothic Book"/>
+          <w:i/>
+          <w:iCs/>
+          <w:sz w:val="21"/>
+          <w:szCs w:val="21"/>
+        </w:rPr>
+        <w:t>C#,</w:t>
+      </w:r>
+      <w:r>
+        <w:rPr>
+          <w:rFonts w:ascii="Franklin Gothic Book" w:hAnsi="Franklin Gothic Book"/>
+          <w:i/>
+          <w:iCs/>
+          <w:sz w:val="21"/>
+          <w:szCs w:val="21"/>
+        </w:rPr>
+        <w:t xml:space="preserve"> </w:t>
+      </w:r>
+      <w:r>
+        <w:rPr>
+          <w:rFonts w:ascii="Franklin Gothic Book" w:hAnsi="Franklin Gothic Book"/>
+          <w:i/>
+          <w:iCs/>
+          <w:sz w:val="21"/>
+          <w:szCs w:val="21"/>
+        </w:rPr>
+        <w:t>.N</w:t>
+      </w:r>
+      <w:r>
+        <w:rPr>
+          <w:rFonts w:ascii="Franklin Gothic Book" w:hAnsi="Franklin Gothic Book"/>
+          <w:i/>
+          <w:iCs/>
+          <w:sz w:val="21"/>
+          <w:szCs w:val="21"/>
+        </w:rPr>
+        <w:t>et</w:t>
+      </w:r>
+      <w:r>
+        <w:rPr>
+          <w:rFonts w:ascii="Franklin Gothic Book" w:hAnsi="Franklin Gothic Book"/>
+          <w:i/>
+          <w:iCs/>
+          <w:sz w:val="21"/>
+          <w:szCs w:val="21"/>
+        </w:rPr>
+        <w:t xml:space="preserve"> </w:t>
+      </w:r>
+      <w:r>
+        <w:rPr>
+          <w:rFonts w:ascii="Franklin Gothic Book" w:hAnsi="Franklin Gothic Book"/>
+          <w:i/>
+          <w:iCs/>
+          <w:sz w:val="21"/>
+          <w:szCs w:val="21"/>
+        </w:rPr>
+        <w:t>Core</w:t>
+      </w:r>
+      <w:r>
+        <w:rPr>
+          <w:rFonts w:ascii="Franklin Gothic Book" w:hAnsi="Franklin Gothic Book"/>
+          <w:i/>
+          <w:iCs/>
+          <w:sz w:val="21"/>
+          <w:szCs w:val="21"/>
+        </w:rPr>
+        <w:t xml:space="preserve">, Entity Framework </w:t>
+      </w:r>
+      <w:r>
+        <w:rPr>
+          <w:rFonts w:ascii="Franklin Gothic Book" w:hAnsi="Franklin Gothic Book"/>
+          <w:i/>
+          <w:iCs/>
+          <w:sz w:val="21"/>
+          <w:szCs w:val="21"/>
+        </w:rPr>
+        <w:t>Core</w:t>
+      </w:r>
+      <w:r>
+        <w:rPr>
+          <w:rFonts w:ascii="Franklin Gothic Book" w:hAnsi="Franklin Gothic Book"/>
+          <w:i/>
+          <w:iCs/>
+          <w:sz w:val="21"/>
+          <w:szCs w:val="21"/>
+        </w:rPr>
+        <w:t>, MS SQL Server</w:t>
+      </w:r>
+      <w:r>
+        <w:rPr>
+          <w:rFonts w:ascii="Franklin Gothic Book" w:hAnsi="Franklin Gothic Book"/>
+          <w:i/>
+          <w:iCs/>
+          <w:sz w:val="21"/>
+          <w:szCs w:val="21"/>
+        </w:rPr>
+        <w:t xml:space="preserve">, </w:t>
+      </w:r>
+      <w:proofErr w:type="spellStart"/>
+      <w:r>
+        <w:rPr>
+          <w:rFonts w:ascii="Franklin Gothic Book" w:hAnsi="Franklin Gothic Book"/>
+          <w:i/>
+          <w:iCs/>
+          <w:sz w:val="21"/>
+          <w:szCs w:val="21"/>
+        </w:rPr>
+        <w:t>NUnit</w:t>
+      </w:r>
+      <w:proofErr w:type="spellEnd"/>
+      <w:r>
+        <w:rPr>
+          <w:rFonts w:ascii="Franklin Gothic Book" w:hAnsi="Franklin Gothic Book"/>
+          <w:i/>
+          <w:iCs/>
+          <w:sz w:val="21"/>
+          <w:szCs w:val="21"/>
+        </w:rPr>
+        <w:t xml:space="preserve">, </w:t>
+      </w:r>
+      <w:proofErr w:type="spellStart"/>
+      <w:r>
+        <w:rPr>
+          <w:rFonts w:ascii="Franklin Gothic Book" w:hAnsi="Franklin Gothic Book"/>
+          <w:i/>
+          <w:iCs/>
+          <w:sz w:val="21"/>
+          <w:szCs w:val="21"/>
+        </w:rPr>
+        <w:t>Moq</w:t>
+      </w:r>
+      <w:proofErr w:type="spellEnd"/>
+      <w:r>
+        <w:rPr>
+          <w:rFonts w:ascii="Franklin Gothic Book" w:hAnsi="Franklin Gothic Book"/>
+          <w:i/>
+          <w:iCs/>
+          <w:sz w:val="21"/>
+          <w:szCs w:val="21"/>
+        </w:rPr>
+        <w:t xml:space="preserve">, Angular, Chart.js, </w:t>
+      </w:r>
+      <w:r>
+        <w:rPr>
+          <w:rFonts w:ascii="Franklin Gothic Book" w:hAnsi="Franklin Gothic Book"/>
+          <w:i/>
+          <w:iCs/>
+          <w:sz w:val="21"/>
+          <w:szCs w:val="21"/>
+        </w:rPr>
+        <w:t>Git, Azure DevOps</w:t>
+      </w:r>
+    </w:p>
+    <w:p>
+      <w:pPr>
+        <w:tabs>
+          <w:tab w:val="left" w:pos="7170"/>
+        </w:tabs>
+        <w:spacing w:before="60"/>
+        <w:rPr>
+          <w:rFonts w:ascii="Franklin Gothic Book" w:hAnsi="Franklin Gothic Book"/>
+          <w:b/>
+          <w:i/>
+          <w:iCs/>
+          <w:sz w:val="20"/>
+          <w:szCs w:val="20"/>
+        </w:rPr>
+      </w:pPr>
+      <w:r>
+        <w:rPr>
+          <w:rFonts w:ascii="Franklin Gothic Book" w:hAnsi="Franklin Gothic Book"/>
+          <w:b/>
+          <w:i/>
+          <w:iCs/>
+          <w:sz w:val="20"/>
+          <w:szCs w:val="20"/>
+        </w:rPr>
+        <w:t>Key Achievements:</w:t>
+      </w:r>
+    </w:p>
+    <w:p>
+      <w:pPr>
+        <w:numPr>
+          <w:ilvl w:val="0"/>
+          <w:numId w:val="7"/>
+        </w:numPr>
+        <w:tabs>
+          <w:tab w:val="clear" w:pos="360"/>
+          <w:tab w:val="num" w:pos="630"/>
+          <w:tab w:val="right" w:pos="9360"/>
+        </w:tabs>
+        <w:spacing w:before="120"/>
+        <w:ind w:left="633" w:hanging="259"/>
+        <w:rPr>
+          <w:rFonts w:ascii="Franklin Gothic Book" w:hAnsi="Franklin Gothic Book"/>
+          <w:sz w:val="21"/>
+          <w:szCs w:val="21"/>
+        </w:rPr>
+      </w:pPr>
+      <w:r>
+        <w:rPr>
+          <w:rFonts w:ascii="Franklin Gothic Book" w:hAnsi="Franklin Gothic Book"/>
+          <w:sz w:val="21"/>
+          <w:szCs w:val="21"/>
+        </w:rPr>
+        <w:lastRenderedPageBreak/>
+        <w:t>Set up development and testing environments for existing .Net Core + Angular + MS SQL Server application and configured CI/CD pipelines using Azure DevOps.</w:t>
+      </w:r>
+    </w:p>
+    <w:p>
+      <w:pPr>
+        <w:numPr>
+          <w:ilvl w:val="0"/>
+          <w:numId w:val="7"/>
+        </w:numPr>
+        <w:tabs>
+          <w:tab w:val="clear" w:pos="360"/>
+          <w:tab w:val="num" w:pos="630"/>
+          <w:tab w:val="right" w:pos="9360"/>
+        </w:tabs>
+        <w:spacing w:before="120"/>
+        <w:ind w:left="633" w:hanging="259"/>
+        <w:rPr>
+          <w:rFonts w:ascii="Franklin Gothic Book" w:hAnsi="Franklin Gothic Book"/>
+          <w:sz w:val="21"/>
+          <w:szCs w:val="21"/>
+        </w:rPr>
+      </w:pPr>
+      <w:r>
+        <w:rPr>
+          <w:rFonts w:ascii="Franklin Gothic Book" w:hAnsi="Franklin Gothic Book"/>
+          <w:sz w:val="21"/>
+          <w:szCs w:val="21"/>
+        </w:rPr>
+        <w:t>Implemented PDF and XLS reporting modules with the ability to send reports by e-mail.</w:t>
+      </w:r>
+    </w:p>
+    <w:p>
+      <w:pPr>
+        <w:numPr>
+          <w:ilvl w:val="0"/>
+          <w:numId w:val="7"/>
+        </w:numPr>
+        <w:tabs>
+          <w:tab w:val="clear" w:pos="360"/>
+          <w:tab w:val="num" w:pos="630"/>
+          <w:tab w:val="right" w:pos="9360"/>
+        </w:tabs>
+        <w:spacing w:before="120"/>
+        <w:ind w:left="633" w:hanging="259"/>
+        <w:rPr>
+          <w:rFonts w:ascii="Franklin Gothic Book" w:hAnsi="Franklin Gothic Book"/>
+          <w:sz w:val="21"/>
+          <w:szCs w:val="21"/>
+        </w:rPr>
+      </w:pPr>
+      <w:r>
+        <w:rPr>
+          <w:rFonts w:ascii="Franklin Gothic Book" w:hAnsi="Franklin Gothic Book"/>
+          <w:sz w:val="21"/>
+          <w:szCs w:val="21"/>
+        </w:rPr>
+        <w:t xml:space="preserve">Developed unit-tests for new and existing modules using </w:t>
+      </w:r>
+      <w:proofErr w:type="spellStart"/>
+      <w:r>
+        <w:rPr>
+          <w:rFonts w:ascii="Franklin Gothic Book" w:hAnsi="Franklin Gothic Book"/>
+          <w:sz w:val="21"/>
+          <w:szCs w:val="21"/>
+        </w:rPr>
+        <w:t>NUnit</w:t>
+      </w:r>
+      <w:proofErr w:type="spellEnd"/>
+      <w:r>
+        <w:rPr>
+          <w:rFonts w:ascii="Franklin Gothic Book" w:hAnsi="Franklin Gothic Book"/>
+          <w:sz w:val="21"/>
+          <w:szCs w:val="21"/>
+        </w:rPr>
+        <w:t>.</w:t>
+      </w:r>
+    </w:p>
+    <w:p>
+      <w:pPr>
+        <w:numPr>
+          <w:ilvl w:val="0"/>
+          <w:numId w:val="7"/>
+        </w:numPr>
+        <w:tabs>
+          <w:tab w:val="clear" w:pos="360"/>
+          <w:tab w:val="num" w:pos="630"/>
+          <w:tab w:val="right" w:pos="9360"/>
+        </w:tabs>
+        <w:spacing w:before="120"/>
+        <w:ind w:left="633" w:hanging="259"/>
+        <w:rPr>
+          <w:rFonts w:ascii="Franklin Gothic Book" w:hAnsi="Franklin Gothic Book"/>
+          <w:sz w:val="21"/>
+          <w:szCs w:val="21"/>
+        </w:rPr>
+      </w:pPr>
+      <w:r>
+        <w:rPr>
+          <w:rFonts w:ascii="Franklin Gothic Book" w:hAnsi="Franklin Gothic Book"/>
+          <w:sz w:val="21"/>
+          <w:szCs w:val="21"/>
+        </w:rPr>
+        <w:t>Completely re-designed Angular application using SCSS.</w:t>
+      </w:r>
+    </w:p>
+    <w:p>
+      <w:pPr>
+        <w:numPr>
+          <w:ilvl w:val="0"/>
+          <w:numId w:val="7"/>
+        </w:numPr>
+        <w:tabs>
+          <w:tab w:val="clear" w:pos="360"/>
+          <w:tab w:val="num" w:pos="630"/>
+          <w:tab w:val="right" w:pos="9360"/>
+        </w:tabs>
+        <w:spacing w:before="120"/>
+        <w:ind w:left="633" w:hanging="259"/>
+        <w:rPr>
+          <w:rFonts w:ascii="Franklin Gothic Book" w:hAnsi="Franklin Gothic Book"/>
+          <w:sz w:val="21"/>
+          <w:szCs w:val="21"/>
+        </w:rPr>
+      </w:pPr>
+      <w:r>
+        <w:rPr>
+          <w:rFonts w:ascii="Franklin Gothic Book" w:hAnsi="Franklin Gothic Book"/>
+          <w:sz w:val="21"/>
+          <w:szCs w:val="21"/>
+        </w:rPr>
+        <w:t xml:space="preserve">Implemented data </w:t>
+      </w:r>
+      <w:proofErr w:type="spellStart"/>
+      <w:r>
+        <w:rPr>
+          <w:rFonts w:ascii="Franklin Gothic Book" w:hAnsi="Franklin Gothic Book"/>
+          <w:sz w:val="21"/>
+          <w:szCs w:val="21"/>
+        </w:rPr>
+        <w:t>visualisation</w:t>
+      </w:r>
+      <w:proofErr w:type="spellEnd"/>
+      <w:r>
+        <w:rPr>
+          <w:rFonts w:ascii="Franklin Gothic Book" w:hAnsi="Franklin Gothic Book"/>
+          <w:sz w:val="21"/>
+          <w:szCs w:val="21"/>
+        </w:rPr>
+        <w:t xml:space="preserve"> using Chart.js.</w:t>
+      </w:r>
+    </w:p>
+    <w:p>
+      <w:pPr>
+        <w:numPr>
+          <w:ilvl w:val="0"/>
+          <w:numId w:val="7"/>
+        </w:numPr>
+        <w:tabs>
+          <w:tab w:val="clear" w:pos="360"/>
+          <w:tab w:val="num" w:pos="630"/>
+          <w:tab w:val="right" w:pos="9360"/>
+        </w:tabs>
+        <w:spacing w:before="120"/>
+        <w:ind w:left="633" w:hanging="259"/>
+        <w:rPr>
+          <w:rFonts w:ascii="Franklin Gothic Book" w:hAnsi="Franklin Gothic Book"/>
+          <w:sz w:val="21"/>
+          <w:szCs w:val="21"/>
+        </w:rPr>
+      </w:pPr>
+      <w:r>
+        <w:rPr>
+          <w:rFonts w:ascii="Franklin Gothic Book" w:hAnsi="Franklin Gothic Book"/>
+          <w:sz w:val="21"/>
+          <w:szCs w:val="21"/>
+        </w:rPr>
+        <w:t>Fixed bugs in modules that use Xero API for data synchronization.</w:t>
+      </w:r>
+    </w:p>
+    <w:p>
+      <w:pPr>
+        <w:tabs>
+          <w:tab w:val="right" w:pos="10440"/>
+        </w:tabs>
+        <w:spacing w:before="360"/>
+        <w:jc w:val="both"/>
+        <w:rPr>
+          <w:rFonts w:ascii="Franklin Gothic Book" w:hAnsi="Franklin Gothic Book"/>
+          <w:b/>
+          <w:sz w:val="21"/>
+          <w:szCs w:val="21"/>
+        </w:rPr>
+      </w:pPr>
       <w:r>
         <w:rPr>
           <w:rFonts w:ascii="Franklin Gothic Book" w:hAnsi="Franklin Gothic Book"/>
@@ -440,7 +1643,7 @@
           <w:sz w:val="22"/>
           <w:szCs w:val="21"/>
         </w:rPr>
-        <w:t>et</w:t>
+        <w:t>Senior</w:t>
       </w:r>
       <w:r>
         <w:rPr>
@@ -449,6 +1652,33 @@
           <w:sz w:val="22"/>
           <w:szCs w:val="21"/>
         </w:rPr>
+        <w:t xml:space="preserve"> </w:t>
+      </w:r>
+      <w:r>
+        <w:rPr>
+          <w:rFonts w:ascii="Franklin Gothic Book" w:hAnsi="Franklin Gothic Book"/>
+          <w:b/>
+          <w:sz w:val="22"/>
+          <w:szCs w:val="21"/>
+        </w:rPr>
+        <w:t>C# .N</w:t>
+      </w:r>
+      <w:r>
+        <w:rPr>
+          <w:rFonts w:ascii="Franklin Gothic Book" w:hAnsi="Franklin Gothic Book"/>
+          <w:b/>
+          <w:sz w:val="22"/>
+          <w:szCs w:val="21"/>
+        </w:rPr>
+        <w:t>et</w:t>
+      </w:r>
+      <w:r>
+        <w:rPr>
+          <w:rFonts w:ascii="Franklin Gothic Book" w:hAnsi="Franklin Gothic Book"/>
+          <w:b/>
+          <w:sz w:val="22"/>
+          <w:szCs w:val="21"/>
+        </w:rPr>
         <w:t xml:space="preserve"> Developer</w:t>
       </w:r>
       <w:r>
@@ -501,7 +1731,7 @@
           <w:sz w:val="21"/>
           <w:szCs w:val="21"/>
         </w:rPr>
-        <w:t>Present</w:t>
+        <w:t>June 2022</w:t>
       </w:r>
       <w:r>
         <w:rPr>
@@ -1905,17 +3135,7 @@
           <w:sz w:val="21"/>
           <w:szCs w:val="21"/>
         </w:rPr>
-        <w:t xml:space="preserve">, </w:t>
-      </w:r>
-      <w:r>
-        <w:rPr>
-          <w:rFonts w:ascii="Franklin Gothic Book" w:hAnsi="Franklin Gothic Book"/>
-          <w:i/>
-          <w:iCs/>
-          <w:sz w:val="21"/>
-          <w:szCs w:val="21"/>
-        </w:rPr>
-        <w:t>MS SQL Server 2012</w:t>
+        <w:t>, MS SQL Server 2012</w:t>
       </w:r>
       <w:r>
         <w:rPr>
@@ -2029,7 +3249,6 @@
           <w:sz w:val="21"/>
           <w:szCs w:val="21"/>
         </w:rPr>
-        <w:lastRenderedPageBreak/>
         <w:t>Developed web application using ASP.NET Web Forms and DevExpress components</w:t>
       </w:r>
       <w:r>
@@ -2376,15 +3595,7 @@
           <w:sz w:val="21"/>
           <w:szCs w:val="21"/>
         </w:rPr>
-        <w:t>synchronize</w:t>
-      </w:r>
-      <w:r>
-        <w:rPr>
-          <w:rFonts w:ascii="Franklin Gothic Book" w:hAnsi="Franklin Gothic Book"/>
-          <w:sz w:val="21"/>
-          <w:szCs w:val="21"/>
-        </w:rPr>
-        <w:t xml:space="preserve"> </w:t>
+        <w:t xml:space="preserve">synchronize </w:t>
       </w:r>
       <w:r>
         <w:rPr>
@@ -2693,6 +3904,7 @@
           <w:sz w:val="20"/>
           <w:szCs w:val="20"/>
         </w:rPr>
+        <w:lastRenderedPageBreak/>
         <w:t>Key Achievements:</w:t>
       </w:r>
     </w:p>
@@ -4025,7 +5237,7 @@
 </file>
 
 <file path=word/endnotes.xml><?xml version="1.0" encoding="utf-8"?>
-<w:endnotes xmlns:wpc="http://schemas.microsoft.com/office/word/2010/wordprocessingCanvas" xmlns:cx="http://schemas.microsoft.com/office/drawing/2014/chartex" xmlns:cx1="http://schemas.microsoft.com/office/drawing/2015/9/8/chartex" xmlns:cx2="http://schemas.microsoft.com/office/drawing/2015/10/21/chartex" xmlns:cx3="http://schemas.microsoft.com/office/drawing/2016/5/9/chartex" xmlns:cx4="http://schemas.microsoft.com/office/drawing/2016/5/10/chartex" xmlns:cx5="http://schemas.microsoft.com/office/drawing/2016/5/11/chartex" xmlns:cx6="http://schemas.microsoft.com/office/drawing/2016/5/12/chartex" xmlns:cx7="http://schemas.microsoft.com/office/drawing/2016/5/13/chartex" xmlns:cx8="http://schemas.microsoft.com/office/drawing/2016/5/14/chartex" xmlns:mc="http://schemas.openxmlformats.org/markup-compatibility/2006" xmlns:aink="http://schemas.microsoft.com/office/drawing/2016/ink" xmlns:am3d="http://schemas.microsoft.com/office/drawing/2017/model3d" xmlns:o="urn:schemas-microsoft-com:office:office" xmlns:r="http://schemas.openxmlformats.org/officeDocument/2006/relationships" xmlns:m="http://schemas.openxmlformats.org/officeDocument/2006/math" xmlns:v="urn:schemas-microsoft-com:vml" xmlns:wp14="http://schemas.microsoft.com/office/word/2010/wordprocessingDrawing" xmlns:wp="http://schemas.openxmlformats.org/drawingml/2006/wordprocessingDrawing" xmlns:w10="urn:schemas-microsoft-com:office:word" xmlns:w="http://schemas.openxmlformats.org/wordprocessingml/2006/main" xmlns:w14="http://schemas.microsoft.com/office/word/2010/wordml" xmlns:w15="http://schemas.microsoft.com/office/word/2012/wordml" xmlns:w16cex="http://schemas.microsoft.com/office/word/2018/wordml/cex" xmlns:w16cid="http://schemas.microsoft.com/office/word/2016/wordml/cid" xmlns:w16="http://schemas.microsoft.com/office/word/2018/wordml" xmlns:w16se="http://schemas.microsoft.com/office/word/2015/wordml/symex" xmlns:wpg="http://schemas.microsoft.com/office/word/2010/wordprocessingGroup" xmlns:wpi="http://schemas.microsoft.com/office/word/2010/wordprocessingInk" xmlns:wne="http://schemas.microsoft.com/office/word/2006/wordml" xmlns:wps="http://schemas.microsoft.com/office/word/2010/wordprocessingShape" mc:Ignorable="w14 w15 w16se w16cid w16 w16cex wp14">
+<w:endnotes xmlns:wpc="http://schemas.microsoft.com/office/word/2010/wordprocessingCanvas" xmlns:cx="http://schemas.microsoft.com/office/drawing/2014/chartex" xmlns:cx1="http://schemas.microsoft.com/office/drawing/2015/9/8/chartex" xmlns:cx2="http://schemas.microsoft.com/office/drawing/2015/10/21/chartex" xmlns:cx3="http://schemas.microsoft.com/office/drawing/2016/5/9/chartex" xmlns:cx4="http://schemas.microsoft.com/office/drawing/2016/5/10/chartex" xmlns:cx5="http://schemas.microsoft.com/office/drawing/2016/5/11/chartex" xmlns:cx6="http://schemas.microsoft.com/office/drawing/2016/5/12/chartex" xmlns:cx7="http://schemas.microsoft.com/office/drawing/2016/5/13/chartex" xmlns:cx8="http://schemas.microsoft.com/office/drawing/2016/5/14/chartex" xmlns:mc="http://schemas.openxmlformats.org/markup-compatibility/2006" xmlns:aink="http://schemas.microsoft.com/office/drawing/2016/ink" xmlns:am3d="http://schemas.microsoft.com/office/drawing/2017/model3d" xmlns:o="urn:schemas-microsoft-com:office:office" xmlns:oel="http://schemas.microsoft.com/office/2019/extlst" xmlns:r="http://schemas.openxmlformats.org/officeDocument/2006/relationships" xmlns:m="http://schemas.openxmlformats.org/officeDocument/2006/math" xmlns:v="urn:schemas-microsoft-com:vml" xmlns:wp14="http://schemas.microsoft.com/office/word/2010/wordprocessingDrawing" xmlns:wp="http://schemas.openxmlformats.org/drawingml/2006/wordprocessingDrawing" xmlns:w10="urn:schemas-microsoft-com:office:word" xmlns:w="http://schemas.openxmlformats.org/wordprocessingml/2006/main" xmlns:w14="http://schemas.microsoft.com/office/word/2010/wordml" xmlns:w15="http://schemas.microsoft.com/office/word/2012/wordml" xmlns:w16cex="http://schemas.microsoft.com/office/word/2018/wordml/cex" xmlns:w16cid="http://schemas.microsoft.com/office/word/2016/wordml/cid" xmlns:w16="http://schemas.microsoft.com/office/word/2018/wordml" xmlns:w16sdtdh="http://schemas.microsoft.com/office/word/2020/wordml/sdtdatahash" xmlns:w16se="http://schemas.microsoft.com/office/word/2015/wordml/symex" xmlns:wpg="http://schemas.microsoft.com/office/word/2010/wordprocessingGroup" xmlns:wpi="http://schemas.microsoft.com/office/word/2010/wordprocessingInk" xmlns:wne="http://schemas.microsoft.com/office/word/2006/wordml" xmlns:wps="http://schemas.microsoft.com/office/word/2010/wordprocessingShape" mc:Ignorable="w14 w15 w16se w16cid w16 w16cex w16sdtdh wp14">
   <w:endnote w:type="separator" w:id="-1">
     <w:p>
       <w:r>
@@ -4044,7 +5256,7 @@
 </file>
 
 <file path=word/footer1.xml><?xml version="1.0" encoding="utf-8"?>
-<w:ftr xmlns:wpc="http://schemas.microsoft.com/office/word/2010/wordprocessingCanvas" xmlns:cx="http://schemas.microsoft.com/office/drawing/2014/chartex" xmlns:cx1="http://schemas.microsoft.com/office/drawing/2015/9/8/chartex" xmlns:cx2="http://schemas.microsoft.com/office/drawing/2015/10/21/chartex" xmlns:cx3="http://schemas.microsoft.com/office/drawing/2016/5/9/chartex" xmlns:cx4="http://schemas.microsoft.com/office/drawing/2016/5/10/chartex" xmlns:cx5="http://schemas.microsoft.com/office/drawing/2016/5/11/chartex" xmlns:cx6="http://schemas.microsoft.com/office/drawing/2016/5/12/chartex" xmlns:cx7="http://schemas.microsoft.com/office/drawing/2016/5/13/chartex" xmlns:cx8="http://schemas.microsoft.com/office/drawing/2016/5/14/chartex" xmlns:mc="http://schemas.openxmlformats.org/markup-compatibility/2006" xmlns:aink="http://schemas.microsoft.com/office/drawing/2016/ink" xmlns:am3d="http://schemas.microsoft.com/office/drawing/2017/model3d" xmlns:o="urn:schemas-microsoft-com:office:office" xmlns:r="http://schemas.openxmlformats.org/officeDocument/2006/relationships" xmlns:m="http://schemas.openxmlformats.org/officeDocument/2006/math" xmlns:v="urn:schemas-microsoft-com:vml" xmlns:wp14="http://schemas.microsoft.com/office/word/2010/wordprocessingDrawing" xmlns:wp="http://schemas.openxmlformats.org/drawingml/2006/wordprocessingDrawing" xmlns:w10="urn:schemas-microsoft-com:office:word" xmlns:w="http://schemas.openxmlformats.org/wordprocessingml/2006/main" xmlns:w14="http://schemas.microsoft.com/office/word/2010/wordml" xmlns:w15="http://schemas.microsoft.com/office/word/2012/wordml" xmlns:w16cex="http://schemas.microsoft.com/office/word/2018/wordml/cex" xmlns:w16cid="http://schemas.microsoft.com/office/word/2016/wordml/cid" xmlns:w16="http://schemas.microsoft.com/office/word/2018/wordml" xmlns:w16se="http://schemas.microsoft.com/office/word/2015/wordml/symex" xmlns:wpg="http://schemas.microsoft.com/office/word/2010/wordprocessingGroup" xmlns:wpi="http://schemas.microsoft.com/office/word/2010/wordprocessingInk" xmlns:wne="http://schemas.microsoft.com/office/word/2006/wordml" xmlns:wps="http://schemas.microsoft.com/office/word/2010/wordprocessingShape" mc:Ignorable="w14 w15 w16se w16cid w16 w16cex wp14">
+<w:ftr xmlns:wpc="http://schemas.microsoft.com/office/word/2010/wordprocessingCanvas" xmlns:cx="http://schemas.microsoft.com/office/drawing/2014/chartex" xmlns:cx1="http://schemas.microsoft.com/office/drawing/2015/9/8/chartex" xmlns:cx2="http://schemas.microsoft.com/office/drawing/2015/10/21/chartex" xmlns:cx3="http://schemas.microsoft.com/office/drawing/2016/5/9/chartex" xmlns:cx4="http://schemas.microsoft.com/office/drawing/2016/5/10/chartex" xmlns:cx5="http://schemas.microsoft.com/office/drawing/2016/5/11/chartex" xmlns:cx6="http://schemas.microsoft.com/office/drawing/2016/5/12/chartex" xmlns:cx7="http://schemas.microsoft.com/office/drawing/2016/5/13/chartex" xmlns:cx8="http://schemas.microsoft.com/office/drawing/2016/5/14/chartex" xmlns:mc="http://schemas.openxmlformats.org/markup-compatibility/2006" xmlns:aink="http://schemas.microsoft.com/office/drawing/2016/ink" xmlns:am3d="http://schemas.microsoft.com/office/drawing/2017/model3d" xmlns:o="urn:schemas-microsoft-com:office:office" xmlns:oel="http://schemas.microsoft.com/office/2019/extlst" xmlns:r="http://schemas.openxmlformats.org/officeDocument/2006/relationships" xmlns:m="http://schemas.openxmlformats.org/officeDocument/2006/math" xmlns:v="urn:schemas-microsoft-com:vml" xmlns:wp14="http://schemas.microsoft.com/office/word/2010/wordprocessingDrawing" xmlns:wp="http://schemas.openxmlformats.org/drawingml/2006/wordprocessingDrawing" xmlns:w10="urn:schemas-microsoft-com:office:word" xmlns:w="http://schemas.openxmlformats.org/wordprocessingml/2006/main" xmlns:w14="http://schemas.microsoft.com/office/word/2010/wordml" xmlns:w15="http://schemas.microsoft.com/office/word/2012/wordml" xmlns:w16cex="http://schemas.microsoft.com/office/word/2018/wordml/cex" xmlns:w16cid="http://schemas.microsoft.com/office/word/2016/wordml/cid" xmlns:w16="http://schemas.microsoft.com/office/word/2018/wordml" xmlns:w16sdtdh="http://schemas.microsoft.com/office/word/2020/wordml/sdtdatahash" xmlns:w16se="http://schemas.microsoft.com/office/word/2015/wordml/symex" xmlns:wpg="http://schemas.microsoft.com/office/word/2010/wordprocessingGroup" xmlns:wpi="http://schemas.microsoft.com/office/word/2010/wordprocessingInk" xmlns:wne="http://schemas.microsoft.com/office/word/2006/wordml" xmlns:wps="http://schemas.microsoft.com/office/word/2010/wordprocessingShape" mc:Ignorable="w14 w15 w16se w16cid w16 w16cex w16sdtdh wp14">
   <w:p>
     <w:pPr>
       <w:pStyle w:val="Footer"/>
@@ -4060,7 +5272,7 @@
 </file>
 
 <file path=word/footnotes.xml><?xml version="1.0" encoding="utf-8"?>
-<w:footnotes xmlns:wpc="http://schemas.microsoft.com/office/word/2010/wordprocessingCanvas" xmlns:cx="http://schemas.microsoft.com/office/drawing/2014/chartex" xmlns:cx1="http://schemas.microsoft.com/office/drawing/2015/9/8/chartex" xmlns:cx2="http://schemas.microsoft.com/office/drawing/2015/10/21/chartex" xmlns:cx3="http://schemas.microsoft.com/office/drawing/2016/5/9/chartex" xmlns:cx4="http://schemas.microsoft.com/office/drawing/2016/5/10/chartex" xmlns:cx5="http://schemas.microsoft.com/office/drawing/2016/5/11/chartex" xmlns:cx6="http://schemas.microsoft.com/office/drawing/2016/5/12/chartex" xmlns:cx7="http://schemas.microsoft.com/office/drawing/2016/5/13/chartex" xmlns:cx8="http://schemas.microsoft.com/office/drawing/2016/5/14/chartex" xmlns:mc="http://schemas.openxmlformats.org/markup-compatibility/2006" xmlns:aink="http://schemas.microsoft.com/office/drawing/2016/ink" xmlns:am3d="http://schemas.microsoft.com/office/drawing/2017/model3d" xmlns:o="urn:schemas-microsoft-com:office:office" xmlns:r="http://schemas.openxmlformats.org/officeDocument/2006/relationships" xmlns:m="http://schemas.openxmlformats.org/officeDocument/2006/math" xmlns:v="urn:schemas-microsoft-com:vml" xmlns:wp14="http://schemas.microsoft.com/office/word/2010/wordprocessingDrawing" xmlns:wp="http://schemas.openxmlformats.org/drawingml/2006/wordprocessingDrawing" xmlns:w10="urn:schemas-microsoft-com:office:word" xmlns:w="http://schemas.openxmlformats.org/wordprocessingml/2006/main" xmlns:w14="http://schemas.microsoft.com/office/word/2010/wordml" xmlns:w15="http://schemas.microsoft.com/office/word/2012/wordml" xmlns:w16cex="http://schemas.microsoft.com/office/word/2018/wordml/cex" xmlns:w16cid="http://schemas.microsoft.com/office/word/2016/wordml/cid" xmlns:w16="http://schemas.microsoft.com/office/word/2018/wordml" xmlns:w16se="http://schemas.microsoft.com/office/word/2015/wordml/symex" xmlns:wpg="http://schemas.microsoft.com/office/word/2010/wordprocessingGroup" xmlns:wpi="http://schemas.microsoft.com/office/word/2010/wordprocessingInk" xmlns:wne="http://schemas.microsoft.com/office/word/2006/wordml" xmlns:wps="http://schemas.microsoft.com/office/word/2010/wordprocessingShape" mc:Ignorable="w14 w15 w16se w16cid w16 w16cex wp14">
+<w:footnotes xmlns:wpc="http://schemas.microsoft.com/office/word/2010/wordprocessingCanvas" xmlns:cx="http://schemas.microsoft.com/office/drawing/2014/chartex" xmlns:cx1="http://schemas.microsoft.com/office/drawing/2015/9/8/chartex" xmlns:cx2="http://schemas.microsoft.com/office/drawing/2015/10/21/chartex" xmlns:cx3="http://schemas.microsoft.com/office/drawing/2016/5/9/chartex" xmlns:cx4="http://schemas.microsoft.com/office/drawing/2016/5/10/chartex" xmlns:cx5="http://schemas.microsoft.com/office/drawing/2016/5/11/chartex" xmlns:cx6="http://schemas.microsoft.com/office/drawing/2016/5/12/chartex" xmlns:cx7="http://schemas.microsoft.com/office/drawing/2016/5/13/chartex" xmlns:cx8="http://schemas.microsoft.com/office/drawing/2016/5/14/chartex" xmlns:mc="http://schemas.openxmlformats.org/markup-compatibility/2006" xmlns:aink="http://schemas.microsoft.com/office/drawing/2016/ink" xmlns:am3d="http://schemas.microsoft.com/office/drawing/2017/model3d" xmlns:o="urn:schemas-microsoft-com:office:office" xmlns:oel="http://schemas.microsoft.com/office/2019/extlst" xmlns:r="http://schemas.openxmlformats.org/officeDocument/2006/relationships" xmlns:m="http://schemas.openxmlformats.org/officeDocument/2006/math" xmlns:v="urn:schemas-microsoft-com:vml" xmlns:wp14="http://schemas.microsoft.com/office/word/2010/wordprocessingDrawing" xmlns:wp="http://schemas.openxmlformats.org/drawingml/2006/wordprocessingDrawing" xmlns:w10="urn:schemas-microsoft-com:office:word" xmlns:w="http://schemas.openxmlformats.org/wordprocessingml/2006/main" xmlns:w14="http://schemas.microsoft.com/office/word/2010/wordml" xmlns:w15="http://schemas.microsoft.com/office/word/2012/wordml" xmlns:w16cex="http://schemas.microsoft.com/office/word/2018/wordml/cex" xmlns:w16cid="http://schemas.microsoft.com/office/word/2016/wordml/cid" xmlns:w16="http://schemas.microsoft.com/office/word/2018/wordml" xmlns:w16sdtdh="http://schemas.microsoft.com/office/word/2020/wordml/sdtdatahash" xmlns:w16se="http://schemas.microsoft.com/office/word/2015/wordml/symex" xmlns:wpg="http://schemas.microsoft.com/office/word/2010/wordprocessingGroup" xmlns:wpi="http://schemas.microsoft.com/office/word/2010/wordprocessingInk" xmlns:wne="http://schemas.microsoft.com/office/word/2006/wordml" xmlns:wps="http://schemas.microsoft.com/office/word/2010/wordprocessingShape" mc:Ignorable="w14 w15 w16se w16cid w16 w16cex w16sdtdh wp14">
   <w:footnote w:type="separator" w:id="-1">
     <w:p>
       <w:r>
@@ -4079,7 +5291,7 @@
 </file>
 
 <file path=word/header1.xml><?xml version="1.0" encoding="utf-8"?>
-<w:hdr xmlns:wpc="http://schemas.microsoft.com/office/word/2010/wordprocessingCanvas" xmlns:cx="http://schemas.microsoft.com/office/drawing/2014/chartex" xmlns:cx1="http://schemas.microsoft.com/office/drawing/2015/9/8/chartex" xmlns:cx2="http://schemas.microsoft.com/office/drawing/2015/10/21/chartex" xmlns:cx3="http://schemas.microsoft.com/office/drawing/2016/5/9/chartex" xmlns:cx4="http://schemas.microsoft.com/office/drawing/2016/5/10/chartex" xmlns:cx5="http://schemas.microsoft.com/office/drawing/2016/5/11/chartex" xmlns:cx6="http://schemas.microsoft.com/office/drawing/2016/5/12/chartex" xmlns:cx7="http://schemas.microsoft.com/office/drawing/2016/5/13/chartex" xmlns:cx8="http://schemas.microsoft.com/office/drawing/2016/5/14/chartex" xmlns:mc="http://schemas.openxmlformats.org/markup-compatibility/2006" xmlns:aink="http://schemas.microsoft.com/office/drawing/2016/ink" xmlns:am3d="http://schemas.microsoft.com/office/drawing/2017/model3d" xmlns:o="urn:schemas-microsoft-com:office:office" xmlns:r="http://schemas.openxmlformats.org/officeDocument/2006/relationships" xmlns:m="http://schemas.openxmlformats.org/officeDocument/2006/math" xmlns:v="urn:schemas-microsoft-com:vml" xmlns:wp14="http://schemas.microsoft.com/office/word/2010/wordprocessingDrawing" xmlns:wp="http://schemas.openxmlformats.org/drawingml/2006/wordprocessingDrawing" xmlns:w10="urn:schemas-microsoft-com:office:word" xmlns:w="http://schemas.openxmlformats.org/wordprocessingml/2006/main" xmlns:w14="http://schemas.microsoft.com/office/word/2010/wordml" xmlns:w15="http://schemas.microsoft.com/office/word/2012/wordml" xmlns:w16cex="http://schemas.microsoft.com/office/word/2018/wordml/cex" xmlns:w16cid="http://schemas.microsoft.com/office/word/2016/wordml/cid" xmlns:w16="http://schemas.microsoft.com/office/word/2018/wordml" xmlns:w16se="http://schemas.microsoft.com/office/word/2015/wordml/symex" xmlns:wpg="http://schemas.microsoft.com/office/word/2010/wordprocessingGroup" xmlns:wpi="http://schemas.microsoft.com/office/word/2010/wordprocessingInk" xmlns:wne="http://schemas.microsoft.com/office/word/2006/wordml" xmlns:wps="http://schemas.microsoft.com/office/word/2010/wordprocessingShape" mc:Ignorable="w14 w15 w16se w16cid w16 w16cex wp14">
+<w:hdr xmlns:wpc="http://schemas.microsoft.com/office/word/2010/wordprocessingCanvas" xmlns:cx="http://schemas.microsoft.com/office/drawing/2014/chartex" xmlns:cx1="http://schemas.microsoft.com/office/drawing/2015/9/8/chartex" xmlns:cx2="http://schemas.microsoft.com/office/drawing/2015/10/21/chartex" xmlns:cx3="http://schemas.microsoft.com/office/drawing/2016/5/9/chartex" xmlns:cx4="http://schemas.microsoft.com/office/drawing/2016/5/10/chartex" xmlns:cx5="http://schemas.microsoft.com/office/drawing/2016/5/11/chartex" xmlns:cx6="http://schemas.microsoft.com/office/drawing/2016/5/12/chartex" xmlns:cx7="http://schemas.microsoft.com/office/drawing/2016/5/13/chartex" xmlns:cx8="http://schemas.microsoft.com/office/drawing/2016/5/14/chartex" xmlns:mc="http://schemas.openxmlformats.org/markup-compatibility/2006" xmlns:aink="http://schemas.microsoft.com/office/drawing/2016/ink" xmlns:am3d="http://schemas.microsoft.com/office/drawing/2017/model3d" xmlns:o="urn:schemas-microsoft-com:office:office" xmlns:oel="http://schemas.microsoft.com/office/2019/extlst" xmlns:r="http://schemas.openxmlformats.org/officeDocument/2006/relationships" xmlns:m="http://schemas.openxmlformats.org/officeDocument/2006/math" xmlns:v="urn:schemas-microsoft-com:vml" xmlns:wp14="http://schemas.microsoft.com/office/word/2010/wordprocessingDrawing" xmlns:wp="http://schemas.openxmlformats.org/drawingml/2006/wordprocessingDrawing" xmlns:w10="urn:schemas-microsoft-com:office:word" xmlns:w="http://schemas.openxmlformats.org/wordprocessingml/2006/main" xmlns:w14="http://schemas.microsoft.com/office/word/2010/wordml" xmlns:w15="http://schemas.microsoft.com/office/word/2012/wordml" xmlns:w16cex="http://schemas.microsoft.com/office/word/2018/wordml/cex" xmlns:w16cid="http://schemas.microsoft.com/office/word/2016/wordml/cid" xmlns:w16="http://schemas.microsoft.com/office/word/2018/wordml" xmlns:w16sdtdh="http://schemas.microsoft.com/office/word/2020/wordml/sdtdatahash" xmlns:w16se="http://schemas.microsoft.com/office/word/2015/wordml/symex" xmlns:wpg="http://schemas.microsoft.com/office/word/2010/wordprocessingGroup" xmlns:wpi="http://schemas.microsoft.com/office/word/2010/wordprocessingInk" xmlns:wne="http://schemas.microsoft.com/office/word/2006/wordml" xmlns:wps="http://schemas.microsoft.com/office/word/2010/wordprocessingShape" mc:Ignorable="w14 w15 w16se w16cid w16 w16cex w16sdtdh wp14">
   <w:p>
     <w:pPr>
       <w:pStyle w:val="Header"/>
@@ -4119,7 +5331,7 @@
 </file>
 
 <file path=word/numbering.xml><?xml version="1.0" encoding="utf-8"?>
-<w:numbering xmlns:wpc="http://schemas.microsoft.com/office/word/2010/wordprocessingCanvas" xmlns:cx="http://schemas.microsoft.com/office/drawing/2014/chartex" xmlns:cx1="http://schemas.microsoft.com/office/drawing/2015/9/8/chartex" xmlns:cx2="http://schemas.microsoft.com/office/drawing/2015/10/21/chartex" xmlns:cx3="http://schemas.microsoft.com/office/drawing/2016/5/9/chartex" xmlns:cx4="http://schemas.microsoft.com/office/drawing/2016/5/10/chartex" xmlns:cx5="http://schemas.microsoft.com/office/drawing/2016/5/11/chartex" xmlns:cx6="http://schemas.microsoft.com/office/drawing/2016/5/12/chartex" xmlns:cx7="http://schemas.microsoft.com/office/drawing/2016/5/13/chartex" xmlns:cx8="http://schemas.microsoft.com/office/drawing/2016/5/14/chartex" xmlns:mc="http://schemas.openxmlformats.org/markup-compatibility/2006" xmlns:aink="http://schemas.microsoft.com/office/drawing/2016/ink" xmlns:am3d="http://schemas.microsoft.com/office/drawing/2017/model3d" xmlns:o="urn:schemas-microsoft-com:office:office" xmlns:r="http://schemas.openxmlformats.org/officeDocument/2006/relationships" xmlns:m="http://schemas.openxmlformats.org/officeDocument/2006/math" xmlns:v="urn:schemas-microsoft-com:vml" xmlns:wp14="http://schemas.microsoft.com/office/word/2010/wordprocessingDrawing" xmlns:wp="http://schemas.openxmlformats.org/drawingml/2006/wordprocessingDrawing" xmlns:w10="urn:schemas-microsoft-com:office:word" xmlns:w="http://schemas.openxmlformats.org/wordprocessingml/2006/main" xmlns:w14="http://schemas.microsoft.com/office/word/2010/wordml" xmlns:w15="http://schemas.microsoft.com/office/word/2012/wordml" xmlns:w16cex="http://schemas.microsoft.com/office/word/2018/wordml/cex" xmlns:w16cid="http://schemas.microsoft.com/office/word/2016/wordml/cid" xmlns:w16="http://schemas.microsoft.com/office/word/2018/wordml" xmlns:w16se="http://schemas.microsoft.com/office/word/2015/wordml/symex" xmlns:wpg="http://schemas.microsoft.com/office/word/2010/wordprocessingGroup" xmlns:wpi="http://schemas.microsoft.com/office/word/2010/wordprocessingInk" xmlns:wne="http://schemas.microsoft.com/office/word/2006/wordml" xmlns:wps="http://schemas.microsoft.com/office/word/2010/wordprocessingShape" mc:Ignorable="w14 w15 w16se w16cid w16 w16cex wp14">
+<w:numbering xmlns:wpc="http://schemas.microsoft.com/office/word/2010/wordprocessingCanvas" xmlns:cx="http://schemas.microsoft.com/office/drawing/2014/chartex" xmlns:cx1="http://schemas.microsoft.com/office/drawing/2015/9/8/chartex" xmlns:cx2="http://schemas.microsoft.com/office/drawing/2015/10/21/chartex" xmlns:cx3="http://schemas.microsoft.com/office/drawing/2016/5/9/chartex" xmlns:cx4="http://schemas.microsoft.com/office/drawing/2016/5/10/chartex" xmlns:cx5="http://schemas.microsoft.com/office/drawing/2016/5/11/chartex" xmlns:cx6="http://schemas.microsoft.com/office/drawing/2016/5/12/chartex" xmlns:cx7="http://schemas.microsoft.com/office/drawing/2016/5/13/chartex" xmlns:cx8="http://schemas.microsoft.com/office/drawing/2016/5/14/chartex" xmlns:mc="http://schemas.openxmlformats.org/markup-compatibility/2006" xmlns:aink="http://schemas.microsoft.com/office/drawing/2016/ink" xmlns:am3d="http://schemas.microsoft.com/office/drawing/2017/model3d" xmlns:o="urn:schemas-microsoft-com:office:office" xmlns:oel="http://schemas.microsoft.com/office/2019/extlst" xmlns:r="http://schemas.openxmlformats.org/officeDocument/2006/relationships" xmlns:m="http://schemas.openxmlformats.org/officeDocument/2006/math" xmlns:v="urn:schemas-microsoft-com:vml" xmlns:wp14="http://schemas.microsoft.com/office/word/2010/wordprocessingDrawing" xmlns:wp="http://schemas.openxmlformats.org/drawingml/2006/wordprocessingDrawing" xmlns:w10="urn:schemas-microsoft-com:office:word" xmlns:w="http://schemas.openxmlformats.org/wordprocessingml/2006/main" xmlns:w14="http://schemas.microsoft.com/office/word/2010/wordml" xmlns:w15="http://schemas.microsoft.com/office/word/2012/wordml" xmlns:w16cex="http://schemas.microsoft.com/office/word/2018/wordml/cex" xmlns:w16cid="http://schemas.microsoft.com/office/word/2016/wordml/cid" xmlns:w16="http://schemas.microsoft.com/office/word/2018/wordml" xmlns:w16sdtdh="http://schemas.microsoft.com/office/word/2020/wordml/sdtdatahash" xmlns:w16se="http://schemas.microsoft.com/office/word/2015/wordml/symex" xmlns:wpg="http://schemas.microsoft.com/office/word/2010/wordprocessingGroup" xmlns:wpi="http://schemas.microsoft.com/office/word/2010/wordprocessingInk" xmlns:wne="http://schemas.microsoft.com/office/word/2006/wordml" xmlns:wps="http://schemas.microsoft.com/office/word/2010/wordprocessingShape" mc:Ignorable="w14 w15 w16se w16cid w16 w16cex w16sdtdh wp14">
   <w:abstractNum w:abstractNumId="0" w15:restartNumberingAfterBreak="0">
     <w:nsid w:val="011246F6"/>
     <w:multiLevelType w:val="hybridMultilevel"/>
@@ -7091,77 +8303,77 @@
       </w:rPr>
     </w:lvl>
   </w:abstractNum>
-  <w:num w:numId="1">
+  <w:num w:numId="1" w16cid:durableId="1362823432">
     <w:abstractNumId w:val="18"/>
   </w:num>
-  <w:num w:numId="2">
+  <w:num w:numId="2" w16cid:durableId="37777706">
     <w:abstractNumId w:val="0"/>
   </w:num>
-  <w:num w:numId="3">
+  <w:num w:numId="3" w16cid:durableId="1532108899">
     <w:abstractNumId w:val="20"/>
   </w:num>
-  <w:num w:numId="4">
+  <w:num w:numId="4" w16cid:durableId="923150594">
     <w:abstractNumId w:val="9"/>
   </w:num>
-  <w:num w:numId="5">
+  <w:num w:numId="5" w16cid:durableId="910384640">
     <w:abstractNumId w:val="10"/>
   </w:num>
-  <w:num w:numId="6">
+  <w:num w:numId="6" w16cid:durableId="242104796">
     <w:abstractNumId w:val="2"/>
   </w:num>
-  <w:num w:numId="7">
+  <w:num w:numId="7" w16cid:durableId="1555579516">
     <w:abstractNumId w:val="15"/>
   </w:num>
-  <w:num w:numId="8">
+  <w:num w:numId="8" w16cid:durableId="2019773420">
     <w:abstractNumId w:val="3"/>
   </w:num>
-  <w:num w:numId="9">
+  <w:num w:numId="9" w16cid:durableId="295767479">
     <w:abstractNumId w:val="16"/>
   </w:num>
-  <w:num w:numId="10">
+  <w:num w:numId="10" w16cid:durableId="34430703">
     <w:abstractNumId w:val="11"/>
   </w:num>
-  <w:num w:numId="11">
+  <w:num w:numId="11" w16cid:durableId="956182482">
     <w:abstractNumId w:val="12"/>
   </w:num>
-  <w:num w:numId="12">
+  <w:num w:numId="12" w16cid:durableId="1032224480">
     <w:abstractNumId w:val="14"/>
   </w:num>
-  <w:num w:numId="13">
+  <w:num w:numId="13" w16cid:durableId="1071267285">
     <w:abstractNumId w:val="17"/>
   </w:num>
-  <w:num w:numId="14">
+  <w:num w:numId="14" w16cid:durableId="2099936285">
     <w:abstractNumId w:val="7"/>
   </w:num>
-  <w:num w:numId="15">
+  <w:num w:numId="15" w16cid:durableId="690491156">
     <w:abstractNumId w:val="1"/>
   </w:num>
-  <w:num w:numId="16">
+  <w:num w:numId="16" w16cid:durableId="2118719549">
     <w:abstractNumId w:val="6"/>
   </w:num>
-  <w:num w:numId="17">
+  <w:num w:numId="17" w16cid:durableId="593123815">
     <w:abstractNumId w:val="13"/>
   </w:num>
-  <w:num w:numId="18">
+  <w:num w:numId="18" w16cid:durableId="1946767996">
     <w:abstractNumId w:val="19"/>
   </w:num>
-  <w:num w:numId="19">
+  <w:num w:numId="19" w16cid:durableId="1754476048">
     <w:abstractNumId w:val="8"/>
   </w:num>
-  <w:num w:numId="20">
+  <w:num w:numId="20" w16cid:durableId="1977104175">
     <w:abstractNumId w:val="4"/>
   </w:num>
-  <w:num w:numId="21">
+  <w:num w:numId="21" w16cid:durableId="1704550146">
     <w:abstractNumId w:val="15"/>
   </w:num>
-  <w:num w:numId="22">
+  <w:num w:numId="22" w16cid:durableId="1660186294">
     <w:abstractNumId w:val="5"/>
   </w:num>
 </w:numbering>
 </file>
 
 <file path=word/styles.xml><?xml version="1.0" encoding="utf-8"?>
-<w:styles xmlns:mc="http://schemas.openxmlformats.org/markup-compatibility/2006" xmlns:r="http://schemas.openxmlformats.org/officeDocument/2006/relationships" xmlns:w="http://schemas.openxmlformats.org/wordprocessingml/2006/main" xmlns:w14="http://schemas.microsoft.com/office/word/2010/wordml" xmlns:w15="http://schemas.microsoft.com/office/word/2012/wordml" xmlns:w16cex="http://schemas.microsoft.com/office/word/2018/wordml/cex" xmlns:w16cid="http://schemas.microsoft.com/office/word/2016/wordml/cid" xmlns:w16="http://schemas.microsoft.com/office/word/2018/wordml" xmlns:w16se="http://schemas.microsoft.com/office/word/2015/wordml/symex" mc:Ignorable="w14 w15 w16se w16cid w16 w16cex">
+<w:styles xmlns:mc="http://schemas.openxmlformats.org/markup-compatibility/2006" xmlns:r="http://schemas.openxmlformats.org/officeDocument/2006/relationships" xmlns:w="http://schemas.openxmlformats.org/wordprocessingml/2006/main" xmlns:w14="http://schemas.microsoft.com/office/word/2010/wordml" xmlns:w15="http://schemas.microsoft.com/office/word/2012/wordml" xmlns:w16cex="http://schemas.microsoft.com/office/word/2018/wordml/cex" xmlns:w16cid="http://schemas.microsoft.com/office/word/2016/wordml/cid" xmlns:w16="http://schemas.microsoft.com/office/word/2018/wordml" xmlns:w16sdtdh="http://schemas.microsoft.com/office/word/2020/wordml/sdtdatahash" xmlns:w16se="http://schemas.microsoft.com/office/word/2015/wordml/symex" mc:Ignorable="w14 w15 w16se w16cid w16 w16cex w16sdtdh">
   <w:docDefaults>
     <w:rPrDefault>
       <w:rPr>

</xml_diff>